<commit_message>
Inclusion de la version final a la tarea 3 Prolog de Lenguajes LP 1.
</commit_message>
<xml_diff>
--- a/USB_Lenguage_Programation/Laboratorio/Tarea_3/Resolucion_Tarea3_JuniorLara.docx
+++ b/USB_Lenguage_Programation/Laboratorio/Tarea_3/Resolucion_Tarea3_JuniorLara.docx
@@ -129,11 +129,19 @@
       </w:pPr>
       <w:r>
         <w:rPr>
+          <w:rFonts w:ascii="Consolas" w:hAnsi="Consolas" w:cs="Arial"/>
+          <w:sz w:val="24"/>
+          <w:szCs w:val="24"/>
+        </w:rPr>
+        <w:t>CI3661</w:t>
+      </w:r>
+      <w:r>
+        <w:rPr>
           <w:rFonts w:ascii="Georgia" w:hAnsi="Georgia" w:cs="Arial"/>
           <w:sz w:val="24"/>
           <w:szCs w:val="24"/>
         </w:rPr>
-        <w:t>CI3661 – Laboratorio de Lenguajes de Programación</w:t>
+        <w:t xml:space="preserve"> – Laboratorio de Lenguajes de Programación</w:t>
       </w:r>
     </w:p>
     <w:p>
@@ -170,7 +178,15 @@
           <w:sz w:val="24"/>
           <w:szCs w:val="24"/>
         </w:rPr>
-        <w:t xml:space="preserve"> 2023</w:t>
+        <w:t xml:space="preserve"> </w:t>
+      </w:r>
+      <w:r>
+        <w:rPr>
+          <w:rFonts w:ascii="Consolas" w:hAnsi="Consolas" w:cs="Arial"/>
+          <w:sz w:val="24"/>
+          <w:szCs w:val="24"/>
+        </w:rPr>
+        <w:t>2023</w:t>
       </w:r>
     </w:p>
     <w:p>
@@ -218,14 +234,22 @@
           <w:sz w:val="24"/>
           <w:szCs w:val="24"/>
         </w:rPr>
-        <w:t>Estudiante: Junior Miguel Lara Torres, Carnet: 17-10303</w:t>
+        <w:t xml:space="preserve">Estudiante: Junior Miguel Lara Torres, Carnet: </w:t>
+      </w:r>
+      <w:r>
+        <w:rPr>
+          <w:rFonts w:ascii="Consolas" w:hAnsi="Consolas" w:cs="Arial"/>
+          <w:sz w:val="24"/>
+          <w:szCs w:val="24"/>
+        </w:rPr>
+        <w:t>17-10303</w:t>
       </w:r>
     </w:p>
     <w:p>
       <w:pPr>
         <w:jc w:val="center"/>
         <w:rPr>
-          <w:rFonts w:ascii="Georgia" w:hAnsi="Georgia" w:cs="Arial"/>
+          <w:rFonts w:ascii="Consolas" w:hAnsi="Consolas" w:cs="Arial"/>
           <w:b/>
           <w:bCs/>
           <w:sz w:val="24"/>
@@ -239,7 +263,7 @@
       </w:pPr>
       <w:r>
         <w:rPr>
-          <w:rFonts w:ascii="Georgia" w:hAnsi="Georgia" w:cs="Arial"/>
+          <w:rFonts w:ascii="Consolas" w:hAnsi="Consolas" w:cs="Arial"/>
           <w:b/>
           <w:bCs/>
           <w:sz w:val="24"/>
@@ -254,7 +278,7 @@
       </w:r>
       <w:r>
         <w:rPr>
-          <w:rFonts w:ascii="Georgia" w:hAnsi="Georgia" w:cs="Arial"/>
+          <w:rFonts w:ascii="Consolas" w:hAnsi="Consolas" w:cs="Arial"/>
           <w:b/>
           <w:bCs/>
           <w:sz w:val="24"/>
@@ -269,7 +293,7 @@
       </w:r>
       <w:r>
         <w:rPr>
-          <w:rFonts w:ascii="Georgia" w:hAnsi="Georgia" w:cs="Arial"/>
+          <w:rFonts w:ascii="Consolas" w:hAnsi="Consolas" w:cs="Arial"/>
           <w:b/>
           <w:bCs/>
           <w:sz w:val="24"/>
@@ -284,7 +308,7 @@
       </w:r>
       <w:r>
         <w:rPr>
-          <w:rFonts w:ascii="Georgia" w:hAnsi="Georgia" w:cs="Arial"/>
+          <w:rFonts w:ascii="Consolas" w:hAnsi="Consolas" w:cs="Arial"/>
           <w:b/>
           <w:bCs/>
           <w:sz w:val="24"/>
@@ -300,7 +324,7 @@
       <w:proofErr w:type="spellStart"/>
       <w:r>
         <w:rPr>
-          <w:rFonts w:ascii="Georgia" w:hAnsi="Georgia" w:cs="Arial"/>
+          <w:rFonts w:ascii="Consolas" w:hAnsi="Consolas" w:cs="Arial"/>
           <w:b/>
           <w:bCs/>
           <w:sz w:val="24"/>
@@ -317,7 +341,7 @@
       <w:proofErr w:type="spellEnd"/>
       <w:r>
         <w:rPr>
-          <w:rFonts w:ascii="Georgia" w:hAnsi="Georgia" w:cs="Arial"/>
+          <w:rFonts w:ascii="Consolas" w:hAnsi="Consolas" w:cs="Arial"/>
           <w:b/>
           <w:bCs/>
           <w:sz w:val="24"/>
@@ -334,7 +358,7 @@
       <w:proofErr w:type="spellStart"/>
       <w:r>
         <w:rPr>
-          <w:rFonts w:ascii="Georgia" w:hAnsi="Georgia" w:cs="Arial"/>
+          <w:rFonts w:ascii="Consolas" w:hAnsi="Consolas" w:cs="Arial"/>
           <w:b/>
           <w:bCs/>
           <w:sz w:val="24"/>
@@ -351,7 +375,7 @@
       <w:proofErr w:type="spellEnd"/>
       <w:r>
         <w:rPr>
-          <w:rFonts w:ascii="Georgia" w:hAnsi="Georgia" w:cs="Arial"/>
+          <w:rFonts w:ascii="Consolas" w:hAnsi="Consolas" w:cs="Arial"/>
           <w:b/>
           <w:bCs/>
           <w:sz w:val="24"/>
@@ -366,7 +390,7 @@
       </w:r>
       <w:r>
         <w:rPr>
-          <w:rFonts w:ascii="Georgia" w:hAnsi="Georgia" w:cs="Arial"/>
+          <w:rFonts w:ascii="Consolas" w:hAnsi="Consolas" w:cs="Arial"/>
           <w:b/>
           <w:bCs/>
           <w:sz w:val="24"/>
@@ -381,7 +405,7 @@
       </w:r>
       <w:r>
         <w:rPr>
-          <w:rFonts w:ascii="Georgia" w:hAnsi="Georgia" w:cs="Arial"/>
+          <w:rFonts w:ascii="Consolas" w:hAnsi="Consolas" w:cs="Arial"/>
           <w:b/>
           <w:bCs/>
           <w:sz w:val="24"/>
@@ -397,7 +421,7 @@
       <w:proofErr w:type="spellStart"/>
       <w:r>
         <w:rPr>
-          <w:rFonts w:ascii="Georgia" w:hAnsi="Georgia" w:cs="Arial"/>
+          <w:rFonts w:ascii="Consolas" w:hAnsi="Consolas" w:cs="Arial"/>
           <w:b/>
           <w:bCs/>
           <w:sz w:val="24"/>
@@ -413,7 +437,7 @@
       <w:proofErr w:type="spellEnd"/>
       <w:r>
         <w:rPr>
-          <w:rFonts w:ascii="Georgia" w:hAnsi="Georgia" w:cs="Arial"/>
+          <w:rFonts w:ascii="Consolas" w:hAnsi="Consolas" w:cs="Arial"/>
           <w:b/>
           <w:bCs/>
           <w:sz w:val="24"/>
@@ -472,6 +496,7 @@
       <w:r>
         <w:rPr>
           <w:rFonts w:ascii="Georgia" w:hAnsi="Georgia"/>
+          <w:noProof/>
           <w:sz w:val="24"/>
           <w:szCs w:val="24"/>
         </w:rPr>
@@ -641,6 +666,7 @@
       <w:r>
         <w:rPr>
           <w:rFonts w:ascii="Georgia" w:hAnsi="Georgia"/>
+          <w:noProof/>
           <w:sz w:val="24"/>
           <w:szCs w:val="24"/>
         </w:rPr>
@@ -1306,23 +1332,103 @@
           <w:sz w:val="24"/>
           <w:szCs w:val="24"/>
         </w:rPr>
+        <w:t>Hay 3 valores posibles para X: a, b, c</w:t>
+      </w:r>
+      <w:r>
+        <w:rPr>
+          <w:rFonts w:ascii="Georgia" w:hAnsi="Georgia"/>
+          <w:sz w:val="24"/>
+          <w:szCs w:val="24"/>
+        </w:rPr>
+        <w:t xml:space="preserve"> y</w:t>
+      </w:r>
+      <w:r>
+        <w:rPr>
+          <w:rFonts w:ascii="Georgia" w:hAnsi="Georgia"/>
+          <w:sz w:val="24"/>
+          <w:szCs w:val="24"/>
+        </w:rPr>
+        <w:t xml:space="preserve"> 3 valores posibles para Y: a, b, c</w:t>
+      </w:r>
+    </w:p>
+    <w:p>
+      <w:pPr>
+        <w:pStyle w:val="Prrafodelista"/>
+        <w:spacing w:line="259" w:lineRule="auto"/>
+        <w:ind w:left="1080"/>
+        <w:jc w:val="both"/>
+        <w:rPr>
+          <w:rFonts w:ascii="Georgia" w:hAnsi="Georgia"/>
+          <w:sz w:val="24"/>
+          <w:szCs w:val="24"/>
+        </w:rPr>
+      </w:pPr>
+      <w:r>
+        <w:rPr>
+          <w:rFonts w:ascii="Georgia" w:hAnsi="Georgia"/>
+          <w:sz w:val="24"/>
+          <w:szCs w:val="24"/>
+        </w:rPr>
+        <w:t xml:space="preserve">Como la fórmula es p(X) ^ q(Y), hay 3*3 = 9 combinaciones posibles de valores para X e Y que hacen la fórmula </w:t>
+      </w:r>
+      <w:proofErr w:type="spellStart"/>
+      <w:r>
+        <w:rPr>
+          <w:rFonts w:ascii="Georgia" w:hAnsi="Georgia"/>
+          <w:sz w:val="24"/>
+          <w:szCs w:val="24"/>
+        </w:rPr>
+        <w:t>ground</w:t>
+      </w:r>
+      <w:proofErr w:type="spellEnd"/>
+      <w:r>
+        <w:rPr>
+          <w:rFonts w:ascii="Georgia" w:hAnsi="Georgia"/>
+          <w:sz w:val="24"/>
+          <w:szCs w:val="24"/>
+        </w:rPr>
         <w:t>.</w:t>
       </w:r>
-    </w:p>
-    <w:p>
-      <w:pPr>
-        <w:spacing w:line="259" w:lineRule="auto"/>
-        <w:jc w:val="both"/>
-        <w:rPr>
-          <w:rFonts w:ascii="Georgia" w:hAnsi="Georgia"/>
-          <w:sz w:val="24"/>
-          <w:szCs w:val="24"/>
-        </w:rPr>
-      </w:pPr>
-    </w:p>
-    <w:p>
-      <w:pPr>
-        <w:spacing w:line="259" w:lineRule="auto"/>
+      <w:r>
+        <w:rPr>
+          <w:rFonts w:ascii="Georgia" w:hAnsi="Georgia"/>
+          <w:sz w:val="24"/>
+          <w:szCs w:val="24"/>
+        </w:rPr>
+        <w:t xml:space="preserve"> </w:t>
+      </w:r>
+      <w:r>
+        <w:rPr>
+          <w:rFonts w:ascii="Georgia" w:hAnsi="Georgia"/>
+          <w:sz w:val="24"/>
+          <w:szCs w:val="24"/>
+        </w:rPr>
+        <w:t xml:space="preserve">Por lo tanto, la respuesta es 9 fórmulas </w:t>
+      </w:r>
+      <w:proofErr w:type="spellStart"/>
+      <w:r>
+        <w:rPr>
+          <w:rFonts w:ascii="Georgia" w:hAnsi="Georgia"/>
+          <w:sz w:val="24"/>
+          <w:szCs w:val="24"/>
+        </w:rPr>
+        <w:t>ground</w:t>
+      </w:r>
+      <w:proofErr w:type="spellEnd"/>
+      <w:r>
+        <w:rPr>
+          <w:rFonts w:ascii="Georgia" w:hAnsi="Georgia"/>
+          <w:sz w:val="24"/>
+          <w:szCs w:val="24"/>
+        </w:rPr>
+        <w:t xml:space="preserve"> posibles.</w:t>
+      </w:r>
+    </w:p>
+    <w:p>
+      <w:pPr>
+        <w:pStyle w:val="Prrafodelista"/>
+        <w:spacing w:line="259" w:lineRule="auto"/>
+        <w:ind w:left="1080"/>
         <w:jc w:val="both"/>
         <w:rPr>
           <w:rFonts w:ascii="Georgia" w:hAnsi="Georgia"/>
@@ -1352,23 +1458,92 @@
           <w:sz w:val="24"/>
           <w:szCs w:val="24"/>
         </w:rPr>
-        <w:t>.</w:t>
-      </w:r>
-    </w:p>
-    <w:p>
-      <w:pPr>
-        <w:spacing w:line="259" w:lineRule="auto"/>
-        <w:jc w:val="both"/>
-        <w:rPr>
-          <w:rFonts w:ascii="Georgia" w:hAnsi="Georgia"/>
-          <w:sz w:val="24"/>
-          <w:szCs w:val="24"/>
-        </w:rPr>
-      </w:pPr>
-    </w:p>
-    <w:p>
-      <w:pPr>
-        <w:spacing w:line="259" w:lineRule="auto"/>
+        <w:t>Como f y g se agregan al dominio ya existente {</w:t>
+      </w:r>
+      <w:proofErr w:type="spellStart"/>
+      <w:proofErr w:type="gramStart"/>
+      <w:r>
+        <w:rPr>
+          <w:rFonts w:ascii="Georgia" w:hAnsi="Georgia"/>
+          <w:sz w:val="24"/>
+          <w:szCs w:val="24"/>
+        </w:rPr>
+        <w:t>a,b</w:t>
+      </w:r>
+      <w:proofErr w:type="gramEnd"/>
+      <w:r>
+        <w:rPr>
+          <w:rFonts w:ascii="Georgia" w:hAnsi="Georgia"/>
+          <w:sz w:val="24"/>
+          <w:szCs w:val="24"/>
+        </w:rPr>
+        <w:t>,c</w:t>
+      </w:r>
+      <w:proofErr w:type="spellEnd"/>
+      <w:r>
+        <w:rPr>
+          <w:rFonts w:ascii="Georgia" w:hAnsi="Georgia"/>
+          <w:sz w:val="24"/>
+          <w:szCs w:val="24"/>
+        </w:rPr>
+        <w:t xml:space="preserve">}, esto garantiza un conjunto potencialmente infinito, es decir por cada combinación de f se generan nuevas de g y viceversa, para esas nuevas de g se generan para </w:t>
+      </w:r>
+      <w:r>
+        <w:rPr>
+          <w:rFonts w:ascii="Georgia" w:hAnsi="Georgia"/>
+          <w:sz w:val="24"/>
+          <w:szCs w:val="24"/>
+        </w:rPr>
+        <w:t>f</w:t>
+      </w:r>
+      <w:r>
+        <w:rPr>
+          <w:rFonts w:ascii="Georgia" w:hAnsi="Georgia"/>
+          <w:sz w:val="24"/>
+          <w:szCs w:val="24"/>
+        </w:rPr>
+        <w:t xml:space="preserve"> e incluso para sigo mismo de ambas partes</w:t>
+      </w:r>
+      <w:r>
+        <w:rPr>
+          <w:rFonts w:ascii="Georgia" w:hAnsi="Georgia"/>
+          <w:sz w:val="24"/>
+          <w:szCs w:val="24"/>
+        </w:rPr>
+        <w:t xml:space="preserve">. </w:t>
+      </w:r>
+      <w:r>
+        <w:rPr>
+          <w:rFonts w:ascii="Georgia" w:hAnsi="Georgia"/>
+          <w:sz w:val="24"/>
+          <w:szCs w:val="24"/>
+        </w:rPr>
+        <w:t xml:space="preserve">Por lo que la cantidad de fórmulas </w:t>
+      </w:r>
+      <w:proofErr w:type="spellStart"/>
+      <w:r>
+        <w:rPr>
+          <w:rFonts w:ascii="Georgia" w:hAnsi="Georgia"/>
+          <w:sz w:val="24"/>
+          <w:szCs w:val="24"/>
+        </w:rPr>
+        <w:t>ground</w:t>
+      </w:r>
+      <w:proofErr w:type="spellEnd"/>
+      <w:r>
+        <w:rPr>
+          <w:rFonts w:ascii="Georgia" w:hAnsi="Georgia"/>
+          <w:sz w:val="24"/>
+          <w:szCs w:val="24"/>
+        </w:rPr>
+        <w:t xml:space="preserve"> son infinitas.</w:t>
+      </w:r>
+    </w:p>
+    <w:p>
+      <w:pPr>
+        <w:pStyle w:val="Prrafodelista"/>
+        <w:spacing w:line="259" w:lineRule="auto"/>
+        <w:ind w:left="1080"/>
         <w:jc w:val="both"/>
         <w:rPr>
           <w:rFonts w:ascii="Georgia" w:hAnsi="Georgia"/>
@@ -1398,23 +1573,626 @@
           <w:sz w:val="24"/>
           <w:szCs w:val="24"/>
         </w:rPr>
+        <w:t>Se propone la siguiente definición del conjunto que contiene los valores tanto para X o Y, esto m</w:t>
+      </w:r>
+      <w:r>
+        <w:rPr>
+          <w:rFonts w:ascii="Georgia" w:hAnsi="Georgia"/>
+          <w:sz w:val="24"/>
+          <w:szCs w:val="24"/>
+        </w:rPr>
+        <w:t xml:space="preserve">ediante recursión e inducción </w:t>
+      </w:r>
+      <w:r>
+        <w:rPr>
+          <w:rFonts w:ascii="Georgia" w:hAnsi="Georgia"/>
+          <w:sz w:val="24"/>
+          <w:szCs w:val="24"/>
+        </w:rPr>
+        <w:t>se tiene:</w:t>
+      </w:r>
+    </w:p>
+    <w:p>
+      <w:pPr>
+        <w:pStyle w:val="Prrafodelista"/>
+        <w:spacing w:line="259" w:lineRule="auto"/>
+        <w:ind w:left="1080"/>
+        <w:jc w:val="both"/>
+        <w:rPr>
+          <w:rFonts w:ascii="Georgia" w:hAnsi="Georgia"/>
+          <w:sz w:val="24"/>
+          <w:szCs w:val="24"/>
+        </w:rPr>
+      </w:pPr>
+    </w:p>
+    <w:p>
+      <w:pPr>
+        <w:pStyle w:val="Prrafodelista"/>
+        <w:spacing w:line="259" w:lineRule="auto"/>
+        <w:ind w:left="1080"/>
+        <w:jc w:val="both"/>
+        <w:rPr>
+          <w:rFonts w:ascii="Georgia" w:hAnsi="Georgia"/>
+          <w:sz w:val="24"/>
+          <w:szCs w:val="24"/>
+        </w:rPr>
+      </w:pPr>
+      <w:r>
+        <w:rPr>
+          <w:rFonts w:ascii="Georgia" w:hAnsi="Georgia"/>
+          <w:sz w:val="24"/>
+          <w:szCs w:val="24"/>
+        </w:rPr>
+        <w:t xml:space="preserve">Sea </w:t>
+      </w:r>
+      <w:r>
+        <w:rPr>
+          <w:rFonts w:ascii="Georgia" w:hAnsi="Georgia"/>
+          <w:b/>
+          <w:bCs/>
+          <w:sz w:val="24"/>
+          <w:szCs w:val="24"/>
+        </w:rPr>
+        <w:t>D0 = {a, b, c}</w:t>
+      </w:r>
+      <w:r>
+        <w:rPr>
+          <w:rFonts w:ascii="Georgia" w:hAnsi="Georgia"/>
+          <w:sz w:val="24"/>
+          <w:szCs w:val="24"/>
+        </w:rPr>
+        <w:t xml:space="preserve"> el dominio base</w:t>
+      </w:r>
+      <w:r>
+        <w:rPr>
+          <w:rFonts w:ascii="Georgia" w:hAnsi="Georgia"/>
+          <w:sz w:val="24"/>
+          <w:szCs w:val="24"/>
+        </w:rPr>
         <w:t>.</w:t>
       </w:r>
     </w:p>
     <w:p>
       <w:pPr>
-        <w:spacing w:line="259" w:lineRule="auto"/>
-        <w:jc w:val="both"/>
-        <w:rPr>
-          <w:rFonts w:ascii="Georgia" w:hAnsi="Georgia"/>
-          <w:sz w:val="24"/>
-          <w:szCs w:val="24"/>
-        </w:rPr>
-      </w:pPr>
-    </w:p>
-    <w:p>
-      <w:pPr>
-        <w:spacing w:line="259" w:lineRule="auto"/>
+        <w:pStyle w:val="Prrafodelista"/>
+        <w:spacing w:line="259" w:lineRule="auto"/>
+        <w:ind w:left="1080"/>
+        <w:jc w:val="both"/>
+        <w:rPr>
+          <w:rFonts w:ascii="Georgia" w:hAnsi="Georgia"/>
+          <w:sz w:val="24"/>
+          <w:szCs w:val="24"/>
+        </w:rPr>
+      </w:pPr>
+    </w:p>
+    <w:p>
+      <w:pPr>
+        <w:pStyle w:val="Prrafodelista"/>
+        <w:spacing w:line="259" w:lineRule="auto"/>
+        <w:ind w:left="1080"/>
+        <w:jc w:val="both"/>
+        <w:rPr>
+          <w:rFonts w:ascii="Georgia" w:hAnsi="Georgia"/>
+          <w:sz w:val="24"/>
+          <w:szCs w:val="24"/>
+        </w:rPr>
+      </w:pPr>
+      <w:r>
+        <w:rPr>
+          <w:rFonts w:ascii="Georgia" w:hAnsi="Georgia"/>
+          <w:sz w:val="24"/>
+          <w:szCs w:val="24"/>
+        </w:rPr>
+        <w:t>Entonces, el conjunto de valores posibles para X e Y se define como:</w:t>
+      </w:r>
+    </w:p>
+    <w:p>
+      <w:pPr>
+        <w:spacing w:line="259" w:lineRule="auto"/>
+        <w:ind w:left="371" w:firstLine="709"/>
+        <w:jc w:val="both"/>
+        <w:rPr>
+          <w:rFonts w:ascii="Georgia" w:hAnsi="Georgia"/>
+          <w:b/>
+          <w:bCs/>
+          <w:i/>
+          <w:iCs/>
+          <w:sz w:val="24"/>
+          <w:szCs w:val="24"/>
+        </w:rPr>
+      </w:pPr>
+      <w:r>
+        <w:rPr>
+          <w:rFonts w:ascii="Georgia" w:hAnsi="Georgia"/>
+          <w:b/>
+          <w:bCs/>
+          <w:i/>
+          <w:iCs/>
+          <w:sz w:val="24"/>
+          <w:szCs w:val="24"/>
+        </w:rPr>
+        <w:t>D0 = {a, b, c}</w:t>
+      </w:r>
+    </w:p>
+    <w:p>
+      <w:pPr>
+        <w:spacing w:line="259" w:lineRule="auto"/>
+        <w:ind w:left="371" w:firstLine="709"/>
+        <w:jc w:val="both"/>
+        <w:rPr>
+          <w:rFonts w:ascii="Georgia" w:hAnsi="Georgia"/>
+          <w:b/>
+          <w:bCs/>
+          <w:i/>
+          <w:iCs/>
+          <w:sz w:val="24"/>
+          <w:szCs w:val="24"/>
+        </w:rPr>
+      </w:pPr>
+      <w:r>
+        <w:rPr>
+          <w:rFonts w:ascii="Georgia" w:hAnsi="Georgia"/>
+          <w:b/>
+          <w:bCs/>
+          <w:i/>
+          <w:iCs/>
+          <w:sz w:val="24"/>
+          <w:szCs w:val="24"/>
+        </w:rPr>
+        <w:t xml:space="preserve">D1 = D0 </w:t>
+      </w:r>
+      <w:r>
+        <w:rPr>
+          <w:rFonts w:ascii="Cambria Math" w:hAnsi="Cambria Math" w:cs="Cambria Math"/>
+          <w:b/>
+          <w:bCs/>
+          <w:i/>
+          <w:iCs/>
+          <w:sz w:val="24"/>
+          <w:szCs w:val="24"/>
+        </w:rPr>
+        <w:t>∪</w:t>
+      </w:r>
+      <w:r>
+        <w:rPr>
+          <w:rFonts w:ascii="Georgia" w:hAnsi="Georgia"/>
+          <w:b/>
+          <w:bCs/>
+          <w:i/>
+          <w:iCs/>
+          <w:sz w:val="24"/>
+          <w:szCs w:val="24"/>
+        </w:rPr>
+        <w:t xml:space="preserve"> {f(x) | x </w:t>
+      </w:r>
+      <w:r>
+        <w:rPr>
+          <w:rFonts w:ascii="Cambria Math" w:hAnsi="Cambria Math" w:cs="Cambria Math"/>
+          <w:b/>
+          <w:bCs/>
+          <w:i/>
+          <w:iCs/>
+          <w:sz w:val="24"/>
+          <w:szCs w:val="24"/>
+        </w:rPr>
+        <w:t>∈</w:t>
+      </w:r>
+      <w:r>
+        <w:rPr>
+          <w:rFonts w:ascii="Georgia" w:hAnsi="Georgia"/>
+          <w:b/>
+          <w:bCs/>
+          <w:i/>
+          <w:iCs/>
+          <w:sz w:val="24"/>
+          <w:szCs w:val="24"/>
+        </w:rPr>
+        <w:t xml:space="preserve"> D0}</w:t>
+      </w:r>
+    </w:p>
+    <w:p>
+      <w:pPr>
+        <w:spacing w:line="259" w:lineRule="auto"/>
+        <w:ind w:left="371" w:firstLine="709"/>
+        <w:jc w:val="both"/>
+        <w:rPr>
+          <w:rFonts w:ascii="Georgia" w:hAnsi="Georgia"/>
+          <w:b/>
+          <w:bCs/>
+          <w:i/>
+          <w:iCs/>
+          <w:sz w:val="24"/>
+          <w:szCs w:val="24"/>
+        </w:rPr>
+      </w:pPr>
+      <w:r>
+        <w:rPr>
+          <w:rFonts w:ascii="Georgia" w:hAnsi="Georgia"/>
+          <w:b/>
+          <w:bCs/>
+          <w:i/>
+          <w:iCs/>
+          <w:sz w:val="24"/>
+          <w:szCs w:val="24"/>
+        </w:rPr>
+        <w:t xml:space="preserve">D2 = D1 </w:t>
+      </w:r>
+      <w:r>
+        <w:rPr>
+          <w:rFonts w:ascii="Cambria Math" w:hAnsi="Cambria Math" w:cs="Cambria Math"/>
+          <w:b/>
+          <w:bCs/>
+          <w:i/>
+          <w:iCs/>
+          <w:sz w:val="24"/>
+          <w:szCs w:val="24"/>
+        </w:rPr>
+        <w:t>∪</w:t>
+      </w:r>
+      <w:r>
+        <w:rPr>
+          <w:rFonts w:ascii="Georgia" w:hAnsi="Georgia"/>
+          <w:b/>
+          <w:bCs/>
+          <w:i/>
+          <w:iCs/>
+          <w:sz w:val="24"/>
+          <w:szCs w:val="24"/>
+        </w:rPr>
+        <w:t xml:space="preserve"> {g(</w:t>
+      </w:r>
+      <w:proofErr w:type="spellStart"/>
+      <w:proofErr w:type="gramStart"/>
+      <w:r>
+        <w:rPr>
+          <w:rFonts w:ascii="Georgia" w:hAnsi="Georgia"/>
+          <w:b/>
+          <w:bCs/>
+          <w:i/>
+          <w:iCs/>
+          <w:sz w:val="24"/>
+          <w:szCs w:val="24"/>
+        </w:rPr>
+        <w:t>x,y</w:t>
+      </w:r>
+      <w:proofErr w:type="spellEnd"/>
+      <w:proofErr w:type="gramEnd"/>
+      <w:r>
+        <w:rPr>
+          <w:rFonts w:ascii="Georgia" w:hAnsi="Georgia"/>
+          <w:b/>
+          <w:bCs/>
+          <w:i/>
+          <w:iCs/>
+          <w:sz w:val="24"/>
+          <w:szCs w:val="24"/>
+        </w:rPr>
+        <w:t xml:space="preserve">) | </w:t>
+      </w:r>
+      <w:proofErr w:type="spellStart"/>
+      <w:r>
+        <w:rPr>
+          <w:rFonts w:ascii="Georgia" w:hAnsi="Georgia"/>
+          <w:b/>
+          <w:bCs/>
+          <w:i/>
+          <w:iCs/>
+          <w:sz w:val="24"/>
+          <w:szCs w:val="24"/>
+        </w:rPr>
+        <w:t>x,y</w:t>
+      </w:r>
+      <w:proofErr w:type="spellEnd"/>
+      <w:r>
+        <w:rPr>
+          <w:rFonts w:ascii="Georgia" w:hAnsi="Georgia"/>
+          <w:b/>
+          <w:bCs/>
+          <w:i/>
+          <w:iCs/>
+          <w:sz w:val="24"/>
+          <w:szCs w:val="24"/>
+        </w:rPr>
+        <w:t xml:space="preserve"> </w:t>
+      </w:r>
+      <w:r>
+        <w:rPr>
+          <w:rFonts w:ascii="Cambria Math" w:hAnsi="Cambria Math" w:cs="Cambria Math"/>
+          <w:b/>
+          <w:bCs/>
+          <w:i/>
+          <w:iCs/>
+          <w:sz w:val="24"/>
+          <w:szCs w:val="24"/>
+        </w:rPr>
+        <w:t>∈</w:t>
+      </w:r>
+      <w:r>
+        <w:rPr>
+          <w:rFonts w:ascii="Georgia" w:hAnsi="Georgia"/>
+          <w:b/>
+          <w:bCs/>
+          <w:i/>
+          <w:iCs/>
+          <w:sz w:val="24"/>
+          <w:szCs w:val="24"/>
+        </w:rPr>
+        <w:t xml:space="preserve"> D1}</w:t>
+      </w:r>
+    </w:p>
+    <w:p>
+      <w:pPr>
+        <w:spacing w:line="259" w:lineRule="auto"/>
+        <w:ind w:left="371" w:firstLine="709"/>
+        <w:jc w:val="both"/>
+        <w:rPr>
+          <w:rFonts w:ascii="Georgia" w:hAnsi="Georgia"/>
+          <w:b/>
+          <w:bCs/>
+          <w:i/>
+          <w:iCs/>
+          <w:sz w:val="24"/>
+          <w:szCs w:val="24"/>
+        </w:rPr>
+      </w:pPr>
+      <w:r>
+        <w:rPr>
+          <w:rFonts w:ascii="Georgia" w:hAnsi="Georgia"/>
+          <w:b/>
+          <w:bCs/>
+          <w:i/>
+          <w:iCs/>
+          <w:sz w:val="24"/>
+          <w:szCs w:val="24"/>
+        </w:rPr>
+        <w:t>...</w:t>
+      </w:r>
+    </w:p>
+    <w:p>
+      <w:pPr>
+        <w:spacing w:line="259" w:lineRule="auto"/>
+        <w:ind w:left="371" w:firstLine="709"/>
+        <w:jc w:val="both"/>
+        <w:rPr>
+          <w:rFonts w:ascii="Georgia" w:hAnsi="Georgia"/>
+          <w:b/>
+          <w:bCs/>
+          <w:i/>
+          <w:iCs/>
+          <w:sz w:val="24"/>
+          <w:szCs w:val="24"/>
+        </w:rPr>
+      </w:pPr>
+      <w:proofErr w:type="spellStart"/>
+      <w:r>
+        <w:rPr>
+          <w:rFonts w:ascii="Georgia" w:hAnsi="Georgia"/>
+          <w:b/>
+          <w:bCs/>
+          <w:i/>
+          <w:iCs/>
+          <w:sz w:val="24"/>
+          <w:szCs w:val="24"/>
+        </w:rPr>
+        <w:t>Dn</w:t>
+      </w:r>
+      <w:proofErr w:type="spellEnd"/>
+      <w:r>
+        <w:rPr>
+          <w:rFonts w:ascii="Georgia" w:hAnsi="Georgia"/>
+          <w:b/>
+          <w:bCs/>
+          <w:i/>
+          <w:iCs/>
+          <w:sz w:val="24"/>
+          <w:szCs w:val="24"/>
+        </w:rPr>
+        <w:t xml:space="preserve"> = Dn-2 </w:t>
+      </w:r>
+      <w:r>
+        <w:rPr>
+          <w:rFonts w:ascii="Cambria Math" w:hAnsi="Cambria Math" w:cs="Cambria Math"/>
+          <w:b/>
+          <w:bCs/>
+          <w:i/>
+          <w:iCs/>
+          <w:sz w:val="24"/>
+          <w:szCs w:val="24"/>
+        </w:rPr>
+        <w:t>∪</w:t>
+      </w:r>
+      <w:r>
+        <w:rPr>
+          <w:rFonts w:ascii="Georgia" w:hAnsi="Georgia"/>
+          <w:b/>
+          <w:bCs/>
+          <w:i/>
+          <w:iCs/>
+          <w:sz w:val="24"/>
+          <w:szCs w:val="24"/>
+        </w:rPr>
+        <w:t xml:space="preserve"> {f(x) | x </w:t>
+      </w:r>
+      <w:r>
+        <w:rPr>
+          <w:rFonts w:ascii="Cambria Math" w:hAnsi="Cambria Math" w:cs="Cambria Math"/>
+          <w:b/>
+          <w:bCs/>
+          <w:i/>
+          <w:iCs/>
+          <w:sz w:val="24"/>
+          <w:szCs w:val="24"/>
+        </w:rPr>
+        <w:t>∈</w:t>
+      </w:r>
+      <w:r>
+        <w:rPr>
+          <w:rFonts w:ascii="Georgia" w:hAnsi="Georgia"/>
+          <w:b/>
+          <w:bCs/>
+          <w:i/>
+          <w:iCs/>
+          <w:sz w:val="24"/>
+          <w:szCs w:val="24"/>
+        </w:rPr>
+        <w:t xml:space="preserve"> Dn-</w:t>
+      </w:r>
+      <w:r>
+        <w:rPr>
+          <w:rFonts w:ascii="Georgia" w:hAnsi="Georgia"/>
+          <w:b/>
+          <w:bCs/>
+          <w:i/>
+          <w:iCs/>
+          <w:sz w:val="24"/>
+          <w:szCs w:val="24"/>
+        </w:rPr>
+        <w:t>2</w:t>
+      </w:r>
+      <w:r>
+        <w:rPr>
+          <w:rFonts w:ascii="Georgia" w:hAnsi="Georgia"/>
+          <w:b/>
+          <w:bCs/>
+          <w:i/>
+          <w:iCs/>
+          <w:sz w:val="24"/>
+          <w:szCs w:val="24"/>
+        </w:rPr>
+        <w:t xml:space="preserve">} </w:t>
+      </w:r>
+      <w:r>
+        <w:rPr>
+          <w:rFonts w:ascii="Cambria Math" w:hAnsi="Cambria Math" w:cs="Cambria Math"/>
+          <w:b/>
+          <w:bCs/>
+          <w:i/>
+          <w:iCs/>
+          <w:sz w:val="24"/>
+          <w:szCs w:val="24"/>
+        </w:rPr>
+        <w:t>∪</w:t>
+      </w:r>
+      <w:r>
+        <w:rPr>
+          <w:rFonts w:ascii="Georgia" w:hAnsi="Georgia"/>
+          <w:b/>
+          <w:bCs/>
+          <w:i/>
+          <w:iCs/>
+          <w:sz w:val="24"/>
+          <w:szCs w:val="24"/>
+        </w:rPr>
+        <w:t xml:space="preserve"> {g(</w:t>
+      </w:r>
+      <w:proofErr w:type="spellStart"/>
+      <w:proofErr w:type="gramStart"/>
+      <w:r>
+        <w:rPr>
+          <w:rFonts w:ascii="Georgia" w:hAnsi="Georgia"/>
+          <w:b/>
+          <w:bCs/>
+          <w:i/>
+          <w:iCs/>
+          <w:sz w:val="24"/>
+          <w:szCs w:val="24"/>
+        </w:rPr>
+        <w:t>x,y</w:t>
+      </w:r>
+      <w:proofErr w:type="spellEnd"/>
+      <w:proofErr w:type="gramEnd"/>
+      <w:r>
+        <w:rPr>
+          <w:rFonts w:ascii="Georgia" w:hAnsi="Georgia"/>
+          <w:b/>
+          <w:bCs/>
+          <w:i/>
+          <w:iCs/>
+          <w:sz w:val="24"/>
+          <w:szCs w:val="24"/>
+        </w:rPr>
+        <w:t xml:space="preserve">) | </w:t>
+      </w:r>
+      <w:proofErr w:type="spellStart"/>
+      <w:r>
+        <w:rPr>
+          <w:rFonts w:ascii="Georgia" w:hAnsi="Georgia"/>
+          <w:b/>
+          <w:bCs/>
+          <w:i/>
+          <w:iCs/>
+          <w:sz w:val="24"/>
+          <w:szCs w:val="24"/>
+        </w:rPr>
+        <w:t>x,y</w:t>
+      </w:r>
+      <w:proofErr w:type="spellEnd"/>
+      <w:r>
+        <w:rPr>
+          <w:rFonts w:ascii="Georgia" w:hAnsi="Georgia"/>
+          <w:b/>
+          <w:bCs/>
+          <w:i/>
+          <w:iCs/>
+          <w:sz w:val="24"/>
+          <w:szCs w:val="24"/>
+        </w:rPr>
+        <w:t xml:space="preserve"> </w:t>
+      </w:r>
+      <w:r>
+        <w:rPr>
+          <w:rFonts w:ascii="Cambria Math" w:hAnsi="Cambria Math" w:cs="Cambria Math"/>
+          <w:b/>
+          <w:bCs/>
+          <w:i/>
+          <w:iCs/>
+          <w:sz w:val="24"/>
+          <w:szCs w:val="24"/>
+        </w:rPr>
+        <w:t>∈</w:t>
+      </w:r>
+      <w:r>
+        <w:rPr>
+          <w:rFonts w:ascii="Georgia" w:hAnsi="Georgia"/>
+          <w:b/>
+          <w:bCs/>
+          <w:i/>
+          <w:iCs/>
+          <w:sz w:val="24"/>
+          <w:szCs w:val="24"/>
+        </w:rPr>
+        <w:t xml:space="preserve"> Dn-</w:t>
+      </w:r>
+      <w:r>
+        <w:rPr>
+          <w:rFonts w:ascii="Georgia" w:hAnsi="Georgia"/>
+          <w:b/>
+          <w:bCs/>
+          <w:i/>
+          <w:iCs/>
+          <w:sz w:val="24"/>
+          <w:szCs w:val="24"/>
+        </w:rPr>
+        <w:t>1</w:t>
+      </w:r>
+      <w:r>
+        <w:rPr>
+          <w:rFonts w:ascii="Georgia" w:hAnsi="Georgia"/>
+          <w:b/>
+          <w:bCs/>
+          <w:i/>
+          <w:iCs/>
+          <w:sz w:val="24"/>
+          <w:szCs w:val="24"/>
+        </w:rPr>
+        <w:t>} con n&gt;=2</w:t>
+      </w:r>
+    </w:p>
+    <w:p>
+      <w:pPr>
+        <w:pStyle w:val="Prrafodelista"/>
+        <w:spacing w:line="259" w:lineRule="auto"/>
+        <w:ind w:left="1080"/>
         <w:jc w:val="both"/>
         <w:rPr>
           <w:rFonts w:ascii="Georgia" w:hAnsi="Georgia"/>
@@ -1444,23 +2222,868 @@
           <w:sz w:val="24"/>
           <w:szCs w:val="24"/>
         </w:rPr>
+        <w:t xml:space="preserve">No existe, siempre quedara Y en </w:t>
+      </w:r>
+      <w:r>
+        <w:rPr>
+          <w:rFonts w:ascii="Georgia" w:hAnsi="Georgia"/>
+          <w:sz w:val="24"/>
+          <w:szCs w:val="24"/>
+        </w:rPr>
+        <w:t>q(g(f(f(b)), Y)</w:t>
+      </w:r>
+      <w:r>
+        <w:rPr>
+          <w:rFonts w:ascii="Georgia" w:hAnsi="Georgia"/>
+          <w:sz w:val="24"/>
+          <w:szCs w:val="24"/>
+        </w:rPr>
+        <w:t>, c) tal que no sea hecho.</w:t>
+      </w:r>
+      <w:r>
+        <w:rPr>
+          <w:rFonts w:ascii="Georgia" w:hAnsi="Georgia"/>
+          <w:sz w:val="24"/>
+          <w:szCs w:val="24"/>
+        </w:rPr>
+        <w:br/>
+      </w:r>
+    </w:p>
+    <w:p>
+      <w:pPr>
+        <w:pStyle w:val="Prrafodelista"/>
+        <w:spacing w:line="259" w:lineRule="auto"/>
+        <w:ind w:left="1080"/>
+        <w:jc w:val="both"/>
+        <w:rPr>
+          <w:rFonts w:ascii="Georgia" w:hAnsi="Georgia"/>
+          <w:sz w:val="24"/>
+          <w:szCs w:val="24"/>
+        </w:rPr>
+      </w:pPr>
+      <w:r>
+        <w:rPr>
+          <w:rFonts w:ascii="Georgia" w:hAnsi="Georgia"/>
+          <w:sz w:val="24"/>
+          <w:szCs w:val="24"/>
+        </w:rPr>
+        <w:t>Primera sustitución de r(c)</w:t>
+      </w:r>
+    </w:p>
+    <w:p>
+      <w:pPr>
+        <w:pStyle w:val="Prrafodelista"/>
+        <w:spacing w:line="259" w:lineRule="auto"/>
+        <w:ind w:left="1080"/>
+        <w:jc w:val="both"/>
+        <w:rPr>
+          <w:rFonts w:ascii="Georgia" w:hAnsi="Georgia"/>
+          <w:sz w:val="24"/>
+          <w:szCs w:val="24"/>
+        </w:rPr>
+      </w:pPr>
+      <w:r>
+        <w:rPr>
+          <w:rFonts w:ascii="Georgia" w:hAnsi="Georgia"/>
+          <w:sz w:val="24"/>
+          <w:szCs w:val="24"/>
+        </w:rPr>
+        <w:t>p(f(X)</w:t>
+      </w:r>
+      <w:proofErr w:type="gramStart"/>
+      <w:r>
+        <w:rPr>
+          <w:rFonts w:ascii="Georgia" w:hAnsi="Georgia"/>
+          <w:sz w:val="24"/>
+          <w:szCs w:val="24"/>
+        </w:rPr>
+        <w:t>) :</w:t>
+      </w:r>
+      <w:proofErr w:type="gramEnd"/>
+      <w:r>
+        <w:rPr>
+          <w:rFonts w:ascii="Georgia" w:hAnsi="Georgia"/>
+          <w:sz w:val="24"/>
+          <w:szCs w:val="24"/>
+        </w:rPr>
+        <w:t xml:space="preserve">- q(X, </w:t>
+      </w:r>
+      <w:r>
+        <w:rPr>
+          <w:rFonts w:ascii="Georgia" w:hAnsi="Georgia"/>
+          <w:sz w:val="24"/>
+          <w:szCs w:val="24"/>
+        </w:rPr>
+        <w:t>c</w:t>
+      </w:r>
+      <w:r>
+        <w:rPr>
+          <w:rFonts w:ascii="Georgia" w:hAnsi="Georgia"/>
+          <w:sz w:val="24"/>
+          <w:szCs w:val="24"/>
+        </w:rPr>
+        <w:t>)</w:t>
+      </w:r>
+      <w:r>
+        <w:rPr>
+          <w:rFonts w:ascii="Georgia" w:hAnsi="Georgia"/>
+          <w:sz w:val="24"/>
+          <w:szCs w:val="24"/>
+        </w:rPr>
         <w:t>.</w:t>
       </w:r>
     </w:p>
     <w:p>
       <w:pPr>
-        <w:spacing w:line="259" w:lineRule="auto"/>
-        <w:jc w:val="both"/>
-        <w:rPr>
-          <w:rFonts w:ascii="Georgia" w:hAnsi="Georgia"/>
-          <w:sz w:val="24"/>
-          <w:szCs w:val="24"/>
-        </w:rPr>
-      </w:pPr>
-    </w:p>
-    <w:p>
-      <w:pPr>
-        <w:spacing w:line="259" w:lineRule="auto"/>
+        <w:pStyle w:val="Prrafodelista"/>
+        <w:spacing w:line="259" w:lineRule="auto"/>
+        <w:ind w:left="1080"/>
+        <w:jc w:val="both"/>
+        <w:rPr>
+          <w:rFonts w:ascii="Georgia" w:hAnsi="Georgia"/>
+          <w:sz w:val="24"/>
+          <w:szCs w:val="24"/>
+        </w:rPr>
+      </w:pPr>
+      <w:proofErr w:type="gramStart"/>
+      <w:r>
+        <w:rPr>
+          <w:rFonts w:ascii="Georgia" w:hAnsi="Georgia"/>
+          <w:sz w:val="24"/>
+          <w:szCs w:val="24"/>
+        </w:rPr>
+        <w:t>q(</w:t>
+      </w:r>
+      <w:proofErr w:type="gramEnd"/>
+      <w:r>
+        <w:rPr>
+          <w:rFonts w:ascii="Georgia" w:hAnsi="Georgia"/>
+          <w:sz w:val="24"/>
+          <w:szCs w:val="24"/>
+        </w:rPr>
+        <w:t xml:space="preserve">g(X, Y), </w:t>
+      </w:r>
+      <w:r>
+        <w:rPr>
+          <w:rFonts w:ascii="Georgia" w:hAnsi="Georgia"/>
+          <w:sz w:val="24"/>
+          <w:szCs w:val="24"/>
+        </w:rPr>
+        <w:t>c</w:t>
+      </w:r>
+      <w:r>
+        <w:rPr>
+          <w:rFonts w:ascii="Georgia" w:hAnsi="Georgia"/>
+          <w:sz w:val="24"/>
+          <w:szCs w:val="24"/>
+        </w:rPr>
+        <w:t>) :- r(X), r(</w:t>
+      </w:r>
+      <w:r>
+        <w:rPr>
+          <w:rFonts w:ascii="Georgia" w:hAnsi="Georgia"/>
+          <w:sz w:val="24"/>
+          <w:szCs w:val="24"/>
+        </w:rPr>
+        <w:t>c</w:t>
+      </w:r>
+      <w:r>
+        <w:rPr>
+          <w:rFonts w:ascii="Georgia" w:hAnsi="Georgia"/>
+          <w:sz w:val="24"/>
+          <w:szCs w:val="24"/>
+        </w:rPr>
+        <w:t>), q(f(</w:t>
+      </w:r>
+      <w:r>
+        <w:rPr>
+          <w:rFonts w:ascii="Georgia" w:hAnsi="Georgia"/>
+          <w:sz w:val="24"/>
+          <w:szCs w:val="24"/>
+        </w:rPr>
+        <w:t>c</w:t>
+      </w:r>
+      <w:r>
+        <w:rPr>
+          <w:rFonts w:ascii="Georgia" w:hAnsi="Georgia"/>
+          <w:sz w:val="24"/>
+          <w:szCs w:val="24"/>
+        </w:rPr>
+        <w:t>), a).</w:t>
+      </w:r>
+    </w:p>
+    <w:p>
+      <w:pPr>
+        <w:pStyle w:val="Prrafodelista"/>
+        <w:spacing w:line="259" w:lineRule="auto"/>
+        <w:ind w:left="1080"/>
+        <w:jc w:val="both"/>
+        <w:rPr>
+          <w:rFonts w:ascii="Georgia" w:hAnsi="Georgia"/>
+          <w:sz w:val="24"/>
+          <w:szCs w:val="24"/>
+        </w:rPr>
+      </w:pPr>
+      <w:proofErr w:type="gramStart"/>
+      <w:r>
+        <w:rPr>
+          <w:rFonts w:ascii="Georgia" w:hAnsi="Georgia"/>
+          <w:sz w:val="24"/>
+          <w:szCs w:val="24"/>
+        </w:rPr>
+        <w:t>q(</w:t>
+      </w:r>
+      <w:proofErr w:type="gramEnd"/>
+      <w:r>
+        <w:rPr>
+          <w:rFonts w:ascii="Georgia" w:hAnsi="Georgia"/>
+          <w:sz w:val="24"/>
+          <w:szCs w:val="24"/>
+        </w:rPr>
+        <w:t>X, a).</w:t>
+      </w:r>
+    </w:p>
+    <w:p>
+      <w:pPr>
+        <w:pStyle w:val="Prrafodelista"/>
+        <w:spacing w:line="259" w:lineRule="auto"/>
+        <w:ind w:left="1080"/>
+        <w:jc w:val="both"/>
+        <w:rPr>
+          <w:rFonts w:ascii="Georgia" w:hAnsi="Georgia"/>
+          <w:sz w:val="24"/>
+          <w:szCs w:val="24"/>
+        </w:rPr>
+      </w:pPr>
+    </w:p>
+    <w:p>
+      <w:pPr>
+        <w:pStyle w:val="Prrafodelista"/>
+        <w:spacing w:line="259" w:lineRule="auto"/>
+        <w:ind w:left="1080"/>
+        <w:jc w:val="both"/>
+        <w:rPr>
+          <w:rFonts w:ascii="Georgia" w:hAnsi="Georgia"/>
+          <w:sz w:val="24"/>
+          <w:szCs w:val="24"/>
+        </w:rPr>
+      </w:pPr>
+      <w:r>
+        <w:rPr>
+          <w:rFonts w:ascii="Georgia" w:hAnsi="Georgia"/>
+          <w:sz w:val="24"/>
+          <w:szCs w:val="24"/>
+        </w:rPr>
+        <w:t>Siguiente sustitución con Z = c</w:t>
+      </w:r>
+      <w:r>
+        <w:rPr>
+          <w:rFonts w:ascii="Georgia" w:hAnsi="Georgia"/>
+          <w:sz w:val="24"/>
+          <w:szCs w:val="24"/>
+        </w:rPr>
+        <w:t xml:space="preserve">, r(c) == true y X = f(c) para q, </w:t>
+      </w:r>
+    </w:p>
+    <w:p>
+      <w:pPr>
+        <w:pStyle w:val="Prrafodelista"/>
+        <w:spacing w:line="259" w:lineRule="auto"/>
+        <w:ind w:left="1080"/>
+        <w:jc w:val="both"/>
+        <w:rPr>
+          <w:rFonts w:ascii="Georgia" w:hAnsi="Georgia"/>
+          <w:sz w:val="24"/>
+          <w:szCs w:val="24"/>
+        </w:rPr>
+      </w:pPr>
+      <w:r>
+        <w:rPr>
+          <w:rFonts w:ascii="Georgia" w:hAnsi="Georgia"/>
+          <w:sz w:val="24"/>
+          <w:szCs w:val="24"/>
+        </w:rPr>
+        <w:t>p(f(X)</w:t>
+      </w:r>
+      <w:proofErr w:type="gramStart"/>
+      <w:r>
+        <w:rPr>
+          <w:rFonts w:ascii="Georgia" w:hAnsi="Georgia"/>
+          <w:sz w:val="24"/>
+          <w:szCs w:val="24"/>
+        </w:rPr>
+        <w:t>) :</w:t>
+      </w:r>
+      <w:proofErr w:type="gramEnd"/>
+      <w:r>
+        <w:rPr>
+          <w:rFonts w:ascii="Georgia" w:hAnsi="Georgia"/>
+          <w:sz w:val="24"/>
+          <w:szCs w:val="24"/>
+        </w:rPr>
+        <w:t xml:space="preserve">- q(X, </w:t>
+      </w:r>
+      <w:r>
+        <w:rPr>
+          <w:rFonts w:ascii="Georgia" w:hAnsi="Georgia"/>
+          <w:sz w:val="24"/>
+          <w:szCs w:val="24"/>
+        </w:rPr>
+        <w:t>c</w:t>
+      </w:r>
+      <w:r>
+        <w:rPr>
+          <w:rFonts w:ascii="Georgia" w:hAnsi="Georgia"/>
+          <w:sz w:val="24"/>
+          <w:szCs w:val="24"/>
+        </w:rPr>
+        <w:t>)</w:t>
+      </w:r>
+      <w:r>
+        <w:rPr>
+          <w:rFonts w:ascii="Georgia" w:hAnsi="Georgia"/>
+          <w:sz w:val="24"/>
+          <w:szCs w:val="24"/>
+        </w:rPr>
+        <w:t>.</w:t>
+      </w:r>
+    </w:p>
+    <w:p>
+      <w:pPr>
+        <w:pStyle w:val="Prrafodelista"/>
+        <w:spacing w:line="259" w:lineRule="auto"/>
+        <w:ind w:left="1080"/>
+        <w:jc w:val="both"/>
+        <w:rPr>
+          <w:rFonts w:ascii="Georgia" w:hAnsi="Georgia"/>
+          <w:sz w:val="24"/>
+          <w:szCs w:val="24"/>
+        </w:rPr>
+      </w:pPr>
+      <w:proofErr w:type="gramStart"/>
+      <w:r>
+        <w:rPr>
+          <w:rFonts w:ascii="Georgia" w:hAnsi="Georgia"/>
+          <w:sz w:val="24"/>
+          <w:szCs w:val="24"/>
+        </w:rPr>
+        <w:t>q(</w:t>
+      </w:r>
+      <w:proofErr w:type="gramEnd"/>
+      <w:r>
+        <w:rPr>
+          <w:rFonts w:ascii="Georgia" w:hAnsi="Georgia"/>
+          <w:sz w:val="24"/>
+          <w:szCs w:val="24"/>
+        </w:rPr>
+        <w:t xml:space="preserve">g(X, Y), </w:t>
+      </w:r>
+      <w:r>
+        <w:rPr>
+          <w:rFonts w:ascii="Georgia" w:hAnsi="Georgia"/>
+          <w:sz w:val="24"/>
+          <w:szCs w:val="24"/>
+        </w:rPr>
+        <w:t>c</w:t>
+      </w:r>
+      <w:r>
+        <w:rPr>
+          <w:rFonts w:ascii="Georgia" w:hAnsi="Georgia"/>
+          <w:sz w:val="24"/>
+          <w:szCs w:val="24"/>
+        </w:rPr>
+        <w:t>) :- r(X), r(</w:t>
+      </w:r>
+      <w:r>
+        <w:rPr>
+          <w:rFonts w:ascii="Georgia" w:hAnsi="Georgia"/>
+          <w:sz w:val="24"/>
+          <w:szCs w:val="24"/>
+        </w:rPr>
+        <w:t>c</w:t>
+      </w:r>
+      <w:r>
+        <w:rPr>
+          <w:rFonts w:ascii="Georgia" w:hAnsi="Georgia"/>
+          <w:sz w:val="24"/>
+          <w:szCs w:val="24"/>
+        </w:rPr>
+        <w:t>), q(f(</w:t>
+      </w:r>
+      <w:r>
+        <w:rPr>
+          <w:rFonts w:ascii="Georgia" w:hAnsi="Georgia"/>
+          <w:sz w:val="24"/>
+          <w:szCs w:val="24"/>
+        </w:rPr>
+        <w:t>c</w:t>
+      </w:r>
+      <w:r>
+        <w:rPr>
+          <w:rFonts w:ascii="Georgia" w:hAnsi="Georgia"/>
+          <w:sz w:val="24"/>
+          <w:szCs w:val="24"/>
+        </w:rPr>
+        <w:t>), a).</w:t>
+      </w:r>
+    </w:p>
+    <w:p>
+      <w:pPr>
+        <w:pStyle w:val="Prrafodelista"/>
+        <w:spacing w:line="259" w:lineRule="auto"/>
+        <w:ind w:left="1080"/>
+        <w:jc w:val="both"/>
+        <w:rPr>
+          <w:rFonts w:ascii="Georgia" w:hAnsi="Georgia"/>
+          <w:sz w:val="24"/>
+          <w:szCs w:val="24"/>
+        </w:rPr>
+      </w:pPr>
+      <w:r>
+        <w:rPr>
+          <w:rFonts w:ascii="Georgia" w:hAnsi="Georgia"/>
+          <w:sz w:val="24"/>
+          <w:szCs w:val="24"/>
+        </w:rPr>
+        <w:t>q(f(</w:t>
+      </w:r>
+      <w:r>
+        <w:rPr>
+          <w:rFonts w:ascii="Georgia" w:hAnsi="Georgia"/>
+          <w:sz w:val="24"/>
+          <w:szCs w:val="24"/>
+        </w:rPr>
+        <w:t>c</w:t>
+      </w:r>
+      <w:r>
+        <w:rPr>
+          <w:rFonts w:ascii="Georgia" w:hAnsi="Georgia"/>
+          <w:sz w:val="24"/>
+          <w:szCs w:val="24"/>
+        </w:rPr>
+        <w:t>), a).</w:t>
+      </w:r>
+    </w:p>
+    <w:p>
+      <w:pPr>
+        <w:pStyle w:val="Prrafodelista"/>
+        <w:spacing w:line="259" w:lineRule="auto"/>
+        <w:ind w:left="1080"/>
+        <w:jc w:val="both"/>
+        <w:rPr>
+          <w:rFonts w:ascii="Georgia" w:hAnsi="Georgia"/>
+          <w:sz w:val="24"/>
+          <w:szCs w:val="24"/>
+        </w:rPr>
+      </w:pPr>
+      <w:r>
+        <w:rPr>
+          <w:rFonts w:ascii="Georgia" w:hAnsi="Georgia"/>
+          <w:sz w:val="24"/>
+          <w:szCs w:val="24"/>
+        </w:rPr>
+        <w:t xml:space="preserve">Siguiente </w:t>
+      </w:r>
+      <w:r>
+        <w:rPr>
+          <w:rFonts w:ascii="Georgia" w:hAnsi="Georgia"/>
+          <w:sz w:val="24"/>
+          <w:szCs w:val="24"/>
+        </w:rPr>
+        <w:t>sustitución</w:t>
+      </w:r>
+      <w:r>
+        <w:rPr>
+          <w:rFonts w:ascii="Georgia" w:hAnsi="Georgia"/>
+          <w:sz w:val="24"/>
+          <w:szCs w:val="24"/>
+        </w:rPr>
+        <w:t xml:space="preserve"> con X = </w:t>
+      </w:r>
+      <w:r>
+        <w:rPr>
+          <w:rFonts w:ascii="Georgia" w:hAnsi="Georgia"/>
+          <w:sz w:val="24"/>
+          <w:szCs w:val="24"/>
+        </w:rPr>
+        <w:t>f(f(b)) para r(X)</w:t>
+      </w:r>
+    </w:p>
+    <w:p>
+      <w:pPr>
+        <w:pStyle w:val="Prrafodelista"/>
+        <w:spacing w:line="259" w:lineRule="auto"/>
+        <w:ind w:left="1080"/>
+        <w:jc w:val="both"/>
+        <w:rPr>
+          <w:rFonts w:ascii="Georgia" w:hAnsi="Georgia"/>
+          <w:sz w:val="24"/>
+          <w:szCs w:val="24"/>
+        </w:rPr>
+      </w:pPr>
+      <w:r>
+        <w:rPr>
+          <w:rFonts w:ascii="Georgia" w:hAnsi="Georgia"/>
+          <w:sz w:val="24"/>
+          <w:szCs w:val="24"/>
+        </w:rPr>
+        <w:lastRenderedPageBreak/>
+        <w:t>p(f(X)</w:t>
+      </w:r>
+      <w:proofErr w:type="gramStart"/>
+      <w:r>
+        <w:rPr>
+          <w:rFonts w:ascii="Georgia" w:hAnsi="Georgia"/>
+          <w:sz w:val="24"/>
+          <w:szCs w:val="24"/>
+        </w:rPr>
+        <w:t>) :</w:t>
+      </w:r>
+      <w:proofErr w:type="gramEnd"/>
+      <w:r>
+        <w:rPr>
+          <w:rFonts w:ascii="Georgia" w:hAnsi="Georgia"/>
+          <w:sz w:val="24"/>
+          <w:szCs w:val="24"/>
+        </w:rPr>
+        <w:t xml:space="preserve">- q(X, </w:t>
+      </w:r>
+      <w:r>
+        <w:rPr>
+          <w:rFonts w:ascii="Georgia" w:hAnsi="Georgia"/>
+          <w:sz w:val="24"/>
+          <w:szCs w:val="24"/>
+        </w:rPr>
+        <w:t>c</w:t>
+      </w:r>
+      <w:r>
+        <w:rPr>
+          <w:rFonts w:ascii="Georgia" w:hAnsi="Georgia"/>
+          <w:sz w:val="24"/>
+          <w:szCs w:val="24"/>
+        </w:rPr>
+        <w:t>)</w:t>
+      </w:r>
+      <w:r>
+        <w:rPr>
+          <w:rFonts w:ascii="Georgia" w:hAnsi="Georgia"/>
+          <w:sz w:val="24"/>
+          <w:szCs w:val="24"/>
+        </w:rPr>
+        <w:t>.</w:t>
+      </w:r>
+    </w:p>
+    <w:p>
+      <w:pPr>
+        <w:pStyle w:val="Prrafodelista"/>
+        <w:spacing w:line="259" w:lineRule="auto"/>
+        <w:ind w:left="1080"/>
+        <w:jc w:val="both"/>
+        <w:rPr>
+          <w:rFonts w:ascii="Georgia" w:hAnsi="Georgia"/>
+          <w:sz w:val="24"/>
+          <w:szCs w:val="24"/>
+        </w:rPr>
+      </w:pPr>
+      <w:r>
+        <w:rPr>
+          <w:rFonts w:ascii="Georgia" w:hAnsi="Georgia"/>
+          <w:sz w:val="24"/>
+          <w:szCs w:val="24"/>
+        </w:rPr>
+        <w:t>q(g(</w:t>
+      </w:r>
+      <w:r>
+        <w:rPr>
+          <w:rFonts w:ascii="Georgia" w:hAnsi="Georgia"/>
+          <w:sz w:val="24"/>
+          <w:szCs w:val="24"/>
+        </w:rPr>
+        <w:t>f(f(b))</w:t>
+      </w:r>
+      <w:r>
+        <w:rPr>
+          <w:rFonts w:ascii="Georgia" w:hAnsi="Georgia"/>
+          <w:sz w:val="24"/>
+          <w:szCs w:val="24"/>
+        </w:rPr>
+        <w:t xml:space="preserve">, Y), </w:t>
+      </w:r>
+      <w:r>
+        <w:rPr>
+          <w:rFonts w:ascii="Georgia" w:hAnsi="Georgia"/>
+          <w:sz w:val="24"/>
+          <w:szCs w:val="24"/>
+        </w:rPr>
+        <w:t>c</w:t>
+      </w:r>
+      <w:proofErr w:type="gramStart"/>
+      <w:r>
+        <w:rPr>
+          <w:rFonts w:ascii="Georgia" w:hAnsi="Georgia"/>
+          <w:sz w:val="24"/>
+          <w:szCs w:val="24"/>
+        </w:rPr>
+        <w:t>) :</w:t>
+      </w:r>
+      <w:proofErr w:type="gramEnd"/>
+      <w:r>
+        <w:rPr>
+          <w:rFonts w:ascii="Georgia" w:hAnsi="Georgia"/>
+          <w:sz w:val="24"/>
+          <w:szCs w:val="24"/>
+        </w:rPr>
+        <w:t>- r(</w:t>
+      </w:r>
+      <w:r>
+        <w:rPr>
+          <w:rFonts w:ascii="Georgia" w:hAnsi="Georgia"/>
+          <w:sz w:val="24"/>
+          <w:szCs w:val="24"/>
+        </w:rPr>
+        <w:t>f(f(b))</w:t>
+      </w:r>
+      <w:r>
+        <w:rPr>
+          <w:rFonts w:ascii="Georgia" w:hAnsi="Georgia"/>
+          <w:sz w:val="24"/>
+          <w:szCs w:val="24"/>
+        </w:rPr>
+        <w:t>)</w:t>
+      </w:r>
+      <w:r>
+        <w:rPr>
+          <w:rFonts w:ascii="Georgia" w:hAnsi="Georgia"/>
+          <w:sz w:val="24"/>
+          <w:szCs w:val="24"/>
+        </w:rPr>
+        <w:t>.</w:t>
+      </w:r>
+    </w:p>
+    <w:p>
+      <w:pPr>
+        <w:pStyle w:val="Prrafodelista"/>
+        <w:spacing w:line="259" w:lineRule="auto"/>
+        <w:ind w:left="1080"/>
+        <w:jc w:val="both"/>
+        <w:rPr>
+          <w:rFonts w:ascii="Georgia" w:hAnsi="Georgia"/>
+          <w:sz w:val="24"/>
+          <w:szCs w:val="24"/>
+        </w:rPr>
+      </w:pPr>
+    </w:p>
+    <w:p>
+      <w:pPr>
+        <w:pStyle w:val="Prrafodelista"/>
+        <w:spacing w:line="259" w:lineRule="auto"/>
+        <w:ind w:left="1080"/>
+        <w:jc w:val="both"/>
+        <w:rPr>
+          <w:rFonts w:ascii="Georgia" w:hAnsi="Georgia"/>
+          <w:sz w:val="24"/>
+          <w:szCs w:val="24"/>
+        </w:rPr>
+      </w:pPr>
+      <w:r>
+        <w:rPr>
+          <w:rFonts w:ascii="Georgia" w:hAnsi="Georgia"/>
+          <w:sz w:val="24"/>
+          <w:szCs w:val="24"/>
+        </w:rPr>
+        <w:t>Siguie</w:t>
+      </w:r>
+      <w:r>
+        <w:rPr>
+          <w:rFonts w:ascii="Georgia" w:hAnsi="Georgia"/>
+          <w:sz w:val="24"/>
+          <w:szCs w:val="24"/>
+        </w:rPr>
+        <w:t xml:space="preserve">nte sustitución con X como </w:t>
+      </w:r>
+      <w:r>
+        <w:rPr>
+          <w:rFonts w:ascii="Georgia" w:hAnsi="Georgia"/>
+          <w:sz w:val="24"/>
+          <w:szCs w:val="24"/>
+        </w:rPr>
+        <w:t>g(f(f(b))</w:t>
+      </w:r>
+      <w:r>
+        <w:rPr>
+          <w:rFonts w:ascii="Georgia" w:hAnsi="Georgia"/>
+          <w:sz w:val="24"/>
+          <w:szCs w:val="24"/>
+        </w:rPr>
+        <w:t>.</w:t>
+      </w:r>
+    </w:p>
+    <w:p>
+      <w:pPr>
+        <w:pStyle w:val="Prrafodelista"/>
+        <w:spacing w:line="259" w:lineRule="auto"/>
+        <w:ind w:left="1080"/>
+        <w:jc w:val="both"/>
+        <w:rPr>
+          <w:rFonts w:ascii="Georgia" w:hAnsi="Georgia"/>
+          <w:sz w:val="24"/>
+          <w:szCs w:val="24"/>
+        </w:rPr>
+      </w:pPr>
+      <w:r>
+        <w:rPr>
+          <w:rFonts w:ascii="Georgia" w:hAnsi="Georgia"/>
+          <w:sz w:val="24"/>
+          <w:szCs w:val="24"/>
+        </w:rPr>
+        <w:t>p(f(g(</w:t>
+      </w:r>
+      <w:r>
+        <w:rPr>
+          <w:rFonts w:ascii="Georgia" w:hAnsi="Georgia"/>
+          <w:sz w:val="24"/>
+          <w:szCs w:val="24"/>
+        </w:rPr>
+        <w:t>f(f(b))</w:t>
+      </w:r>
+      <w:r>
+        <w:rPr>
+          <w:rFonts w:ascii="Georgia" w:hAnsi="Georgia"/>
+          <w:sz w:val="24"/>
+          <w:szCs w:val="24"/>
+        </w:rPr>
+        <w:t>)</w:t>
+      </w:r>
+      <w:proofErr w:type="gramStart"/>
+      <w:r>
+        <w:rPr>
+          <w:rFonts w:ascii="Georgia" w:hAnsi="Georgia"/>
+          <w:sz w:val="24"/>
+          <w:szCs w:val="24"/>
+        </w:rPr>
+        <w:t>) :</w:t>
+      </w:r>
+      <w:proofErr w:type="gramEnd"/>
+      <w:r>
+        <w:rPr>
+          <w:rFonts w:ascii="Georgia" w:hAnsi="Georgia"/>
+          <w:sz w:val="24"/>
+          <w:szCs w:val="24"/>
+        </w:rPr>
+        <w:t>- q(g(</w:t>
+      </w:r>
+      <w:r>
+        <w:rPr>
+          <w:rFonts w:ascii="Georgia" w:hAnsi="Georgia"/>
+          <w:sz w:val="24"/>
+          <w:szCs w:val="24"/>
+        </w:rPr>
+        <w:t>f(f(b))</w:t>
+      </w:r>
+      <w:r>
+        <w:rPr>
+          <w:rFonts w:ascii="Georgia" w:hAnsi="Georgia"/>
+          <w:sz w:val="24"/>
+          <w:szCs w:val="24"/>
+        </w:rPr>
+        <w:t xml:space="preserve">, Y), </w:t>
+      </w:r>
+      <w:r>
+        <w:rPr>
+          <w:rFonts w:ascii="Georgia" w:hAnsi="Georgia"/>
+          <w:sz w:val="24"/>
+          <w:szCs w:val="24"/>
+        </w:rPr>
+        <w:t>c</w:t>
+      </w:r>
+      <w:r>
+        <w:rPr>
+          <w:rFonts w:ascii="Georgia" w:hAnsi="Georgia"/>
+          <w:sz w:val="24"/>
+          <w:szCs w:val="24"/>
+        </w:rPr>
+        <w:t>)</w:t>
+      </w:r>
+      <w:r>
+        <w:rPr>
+          <w:rFonts w:ascii="Georgia" w:hAnsi="Georgia"/>
+          <w:sz w:val="24"/>
+          <w:szCs w:val="24"/>
+        </w:rPr>
+        <w:t>.</w:t>
+      </w:r>
+    </w:p>
+    <w:p>
+      <w:pPr>
+        <w:pStyle w:val="Prrafodelista"/>
+        <w:spacing w:line="259" w:lineRule="auto"/>
+        <w:ind w:left="1080"/>
+        <w:jc w:val="both"/>
+        <w:rPr>
+          <w:rFonts w:ascii="Georgia" w:hAnsi="Georgia"/>
+          <w:sz w:val="24"/>
+          <w:szCs w:val="24"/>
+        </w:rPr>
+      </w:pPr>
+      <w:r>
+        <w:rPr>
+          <w:rFonts w:ascii="Georgia" w:hAnsi="Georgia"/>
+          <w:sz w:val="24"/>
+          <w:szCs w:val="24"/>
+        </w:rPr>
+        <w:t>q(g(</w:t>
+      </w:r>
+      <w:r>
+        <w:rPr>
+          <w:rFonts w:ascii="Georgia" w:hAnsi="Georgia"/>
+          <w:sz w:val="24"/>
+          <w:szCs w:val="24"/>
+        </w:rPr>
+        <w:t>f(f(b))</w:t>
+      </w:r>
+      <w:r>
+        <w:rPr>
+          <w:rFonts w:ascii="Georgia" w:hAnsi="Georgia"/>
+          <w:sz w:val="24"/>
+          <w:szCs w:val="24"/>
+        </w:rPr>
+        <w:t xml:space="preserve">, Y), </w:t>
+      </w:r>
+      <w:r>
+        <w:rPr>
+          <w:rFonts w:ascii="Georgia" w:hAnsi="Georgia"/>
+          <w:sz w:val="24"/>
+          <w:szCs w:val="24"/>
+        </w:rPr>
+        <w:t>c</w:t>
+      </w:r>
+      <w:r>
+        <w:rPr>
+          <w:rFonts w:ascii="Georgia" w:hAnsi="Georgia"/>
+          <w:sz w:val="24"/>
+          <w:szCs w:val="24"/>
+        </w:rPr>
+        <w:t>)</w:t>
+      </w:r>
+    </w:p>
+    <w:p>
+      <w:pPr>
+        <w:pStyle w:val="Prrafodelista"/>
+        <w:spacing w:line="259" w:lineRule="auto"/>
+        <w:ind w:left="1080"/>
+        <w:jc w:val="both"/>
+        <w:rPr>
+          <w:rFonts w:ascii="Georgia" w:hAnsi="Georgia"/>
+          <w:sz w:val="24"/>
+          <w:szCs w:val="24"/>
+        </w:rPr>
+      </w:pPr>
+    </w:p>
+    <w:p>
+      <w:pPr>
+        <w:pStyle w:val="Prrafodelista"/>
+        <w:spacing w:line="259" w:lineRule="auto"/>
+        <w:ind w:left="1080"/>
         <w:jc w:val="both"/>
         <w:rPr>
           <w:rFonts w:ascii="Georgia" w:hAnsi="Georgia"/>
@@ -1490,23 +3113,38 @@
           <w:sz w:val="24"/>
           <w:szCs w:val="24"/>
         </w:rPr>
-        <w:t>.</w:t>
-      </w:r>
-    </w:p>
-    <w:p>
-      <w:pPr>
-        <w:spacing w:line="259" w:lineRule="auto"/>
-        <w:jc w:val="both"/>
-        <w:rPr>
-          <w:rFonts w:ascii="Georgia" w:hAnsi="Georgia"/>
-          <w:sz w:val="24"/>
-          <w:szCs w:val="24"/>
-        </w:rPr>
-      </w:pPr>
-    </w:p>
-    <w:p>
-      <w:pPr>
-        <w:spacing w:line="259" w:lineRule="auto"/>
+        <w:t xml:space="preserve">Los predicados que son hechos sin ejecutar el programa son </w:t>
+      </w:r>
+      <w:r>
+        <w:rPr>
+          <w:rFonts w:ascii="Georgia" w:hAnsi="Georgia"/>
+          <w:sz w:val="24"/>
+          <w:szCs w:val="24"/>
+        </w:rPr>
+        <w:t>r(f(f(b)))</w:t>
+      </w:r>
+      <w:r>
+        <w:rPr>
+          <w:rFonts w:ascii="Georgia" w:hAnsi="Georgia"/>
+          <w:sz w:val="24"/>
+          <w:szCs w:val="24"/>
+        </w:rPr>
+        <w:t xml:space="preserve"> y </w:t>
+      </w:r>
+      <w:r>
+        <w:rPr>
+          <w:rFonts w:ascii="Georgia" w:hAnsi="Georgia"/>
+          <w:sz w:val="24"/>
+          <w:szCs w:val="24"/>
+        </w:rPr>
+        <w:t>r(c).</w:t>
+      </w:r>
+    </w:p>
+    <w:p>
+      <w:pPr>
+        <w:pStyle w:val="Prrafodelista"/>
+        <w:spacing w:line="259" w:lineRule="auto"/>
+        <w:ind w:left="1080"/>
         <w:jc w:val="both"/>
         <w:rPr>
           <w:rFonts w:ascii="Georgia" w:hAnsi="Georgia"/>
@@ -1536,19 +3174,8 @@
           <w:sz w:val="24"/>
           <w:szCs w:val="24"/>
         </w:rPr>
-        <w:t>.</w:t>
-      </w:r>
-    </w:p>
-    <w:p>
-      <w:pPr>
-        <w:spacing w:line="259" w:lineRule="auto"/>
-        <w:jc w:val="both"/>
-        <w:rPr>
-          <w:rFonts w:ascii="Georgia" w:hAnsi="Georgia"/>
-          <w:sz w:val="24"/>
-          <w:szCs w:val="24"/>
-        </w:rPr>
-      </w:pPr>
+        <w:t xml:space="preserve">Se tiene 3 hecho para este caso, es r(f(f(b))), r(c) y q(f(c), a). </w:t>
+      </w:r>
     </w:p>
     <w:p>
       <w:pPr>
@@ -1582,30 +3209,505 @@
           <w:sz w:val="24"/>
           <w:szCs w:val="24"/>
         </w:rPr>
+        <w:t>Se propone l</w:t>
+      </w:r>
+      <w:r>
+        <w:rPr>
+          <w:rFonts w:ascii="Georgia" w:hAnsi="Georgia"/>
+          <w:sz w:val="24"/>
+          <w:szCs w:val="24"/>
+        </w:rPr>
+        <w:t xml:space="preserve">a ecuación recursiva </w:t>
+      </w:r>
+      <w:proofErr w:type="spellStart"/>
+      <w:r>
+        <w:rPr>
+          <w:rFonts w:ascii="Georgia" w:hAnsi="Georgia"/>
+          <w:sz w:val="24"/>
+          <w:szCs w:val="24"/>
+        </w:rPr>
+        <w:t>Hk</w:t>
+      </w:r>
+      <w:proofErr w:type="spellEnd"/>
+      <w:r>
+        <w:rPr>
+          <w:rFonts w:ascii="Georgia" w:hAnsi="Georgia"/>
+          <w:sz w:val="24"/>
+          <w:szCs w:val="24"/>
+        </w:rPr>
+        <w:t xml:space="preserve"> </w:t>
+      </w:r>
+      <w:r>
+        <w:rPr>
+          <w:rFonts w:ascii="Georgia" w:hAnsi="Georgia"/>
+          <w:sz w:val="24"/>
+          <w:szCs w:val="24"/>
+        </w:rPr>
+        <w:t>como</w:t>
+      </w:r>
+      <w:r>
+        <w:rPr>
+          <w:rFonts w:ascii="Georgia" w:hAnsi="Georgia"/>
+          <w:sz w:val="24"/>
+          <w:szCs w:val="24"/>
+        </w:rPr>
+        <w:t>:</w:t>
+      </w:r>
+    </w:p>
+    <w:p>
+      <w:pPr>
+        <w:pStyle w:val="Prrafodelista"/>
+        <w:rPr>
+          <w:rFonts w:ascii="Georgia" w:hAnsi="Georgia"/>
+          <w:sz w:val="24"/>
+          <w:szCs w:val="24"/>
+        </w:rPr>
+      </w:pPr>
+    </w:p>
+    <w:p>
+      <w:pPr>
+        <w:pStyle w:val="Prrafodelista"/>
+        <w:spacing w:line="259" w:lineRule="auto"/>
+        <w:ind w:left="2498" w:firstLine="338"/>
+        <w:jc w:val="both"/>
+        <w:rPr>
+          <w:rFonts w:ascii="Georgia" w:hAnsi="Georgia"/>
+          <w:sz w:val="24"/>
+          <w:szCs w:val="24"/>
+        </w:rPr>
+      </w:pPr>
+      <w:proofErr w:type="spellStart"/>
+      <w:r>
+        <w:rPr>
+          <w:rFonts w:ascii="Georgia" w:hAnsi="Georgia"/>
+          <w:sz w:val="24"/>
+          <w:szCs w:val="24"/>
+        </w:rPr>
+        <w:t>Hk</w:t>
+      </w:r>
+      <w:proofErr w:type="spellEnd"/>
+      <w:r>
+        <w:rPr>
+          <w:rFonts w:ascii="Georgia" w:hAnsi="Georgia"/>
+          <w:sz w:val="24"/>
+          <w:szCs w:val="24"/>
+        </w:rPr>
+        <w:t xml:space="preserve"> = Hk-1 </w:t>
+      </w:r>
+      <w:r>
+        <w:rPr>
+          <w:rFonts w:ascii="Cambria Math" w:hAnsi="Cambria Math" w:cs="Cambria Math"/>
+          <w:sz w:val="24"/>
+          <w:szCs w:val="24"/>
+        </w:rPr>
+        <w:t>∪</w:t>
+      </w:r>
+      <w:r>
+        <w:rPr>
+          <w:rFonts w:ascii="Georgia" w:hAnsi="Georgia"/>
+          <w:sz w:val="24"/>
+          <w:szCs w:val="24"/>
+        </w:rPr>
+        <w:t xml:space="preserve"> </w:t>
+      </w:r>
+      <w:proofErr w:type="gramStart"/>
+      <w:r>
+        <w:rPr>
+          <w:rFonts w:ascii="Georgia" w:hAnsi="Georgia"/>
+          <w:sz w:val="24"/>
+          <w:szCs w:val="24"/>
+        </w:rPr>
+        <w:t>Resoluci</w:t>
+      </w:r>
+      <w:r>
+        <w:rPr>
+          <w:rFonts w:ascii="Georgia" w:hAnsi="Georgia" w:cs="Georgia"/>
+          <w:sz w:val="24"/>
+          <w:szCs w:val="24"/>
+        </w:rPr>
+        <w:t>ó</w:t>
+      </w:r>
+      <w:r>
+        <w:rPr>
+          <w:rFonts w:ascii="Georgia" w:hAnsi="Georgia"/>
+          <w:sz w:val="24"/>
+          <w:szCs w:val="24"/>
+        </w:rPr>
+        <w:t>n(</w:t>
+      </w:r>
+      <w:proofErr w:type="gramEnd"/>
+      <w:r>
+        <w:rPr>
+          <w:rFonts w:ascii="Georgia" w:hAnsi="Georgia"/>
+          <w:sz w:val="24"/>
+          <w:szCs w:val="24"/>
+        </w:rPr>
+        <w:t>Hk-1, Reglas)</w:t>
+      </w:r>
+    </w:p>
+    <w:p>
+      <w:pPr>
+        <w:pStyle w:val="Prrafodelista"/>
+        <w:spacing w:line="259" w:lineRule="auto"/>
+        <w:ind w:left="1789" w:firstLine="338"/>
+        <w:jc w:val="both"/>
+        <w:rPr>
+          <w:rFonts w:ascii="Georgia" w:hAnsi="Georgia"/>
+          <w:sz w:val="24"/>
+          <w:szCs w:val="24"/>
+        </w:rPr>
+      </w:pPr>
+    </w:p>
+    <w:p>
+      <w:pPr>
+        <w:pStyle w:val="Prrafodelista"/>
+        <w:spacing w:line="259" w:lineRule="auto"/>
+        <w:ind w:left="1080"/>
+        <w:jc w:val="both"/>
+        <w:rPr>
+          <w:rFonts w:ascii="Georgia" w:hAnsi="Georgia"/>
+          <w:sz w:val="24"/>
+          <w:szCs w:val="24"/>
+        </w:rPr>
+      </w:pPr>
+      <w:r>
+        <w:rPr>
+          <w:rFonts w:ascii="Georgia" w:hAnsi="Georgia"/>
+          <w:sz w:val="24"/>
+          <w:szCs w:val="24"/>
+        </w:rPr>
+        <w:t>Donde:</w:t>
+      </w:r>
+    </w:p>
+    <w:p>
+      <w:pPr>
+        <w:pStyle w:val="Prrafodelista"/>
+        <w:numPr>
+          <w:ilvl w:val="2"/>
+          <w:numId w:val="2"/>
+        </w:numPr>
+        <w:spacing w:line="259" w:lineRule="auto"/>
+        <w:jc w:val="both"/>
+        <w:rPr>
+          <w:rFonts w:ascii="Georgia" w:hAnsi="Georgia"/>
+          <w:sz w:val="24"/>
+          <w:szCs w:val="24"/>
+        </w:rPr>
+      </w:pPr>
+      <w:r>
+        <w:rPr>
+          <w:rFonts w:ascii="Georgia" w:hAnsi="Georgia"/>
+          <w:sz w:val="24"/>
+          <w:szCs w:val="24"/>
+        </w:rPr>
+        <w:t xml:space="preserve">Hk-1 es el conjunto de predicados </w:t>
+      </w:r>
+      <w:proofErr w:type="spellStart"/>
+      <w:r>
+        <w:rPr>
+          <w:rFonts w:ascii="Georgia" w:hAnsi="Georgia"/>
+          <w:sz w:val="24"/>
+          <w:szCs w:val="24"/>
+        </w:rPr>
+        <w:t>ground</w:t>
+      </w:r>
+      <w:proofErr w:type="spellEnd"/>
+      <w:r>
+        <w:rPr>
+          <w:rFonts w:ascii="Georgia" w:hAnsi="Georgia"/>
+          <w:sz w:val="24"/>
+          <w:szCs w:val="24"/>
+        </w:rPr>
+        <w:t xml:space="preserve"> ciertos en la iteración anterior (k-1)</w:t>
+      </w:r>
+      <w:r>
+        <w:rPr>
+          <w:rFonts w:ascii="Georgia" w:hAnsi="Georgia"/>
+          <w:sz w:val="24"/>
+          <w:szCs w:val="24"/>
+        </w:rPr>
         <w:t>.</w:t>
       </w:r>
     </w:p>
     <w:p>
       <w:pPr>
-        <w:spacing w:line="259" w:lineRule="auto"/>
-        <w:jc w:val="both"/>
-        <w:rPr>
-          <w:rFonts w:ascii="Georgia" w:hAnsi="Georgia"/>
-          <w:sz w:val="24"/>
-          <w:szCs w:val="24"/>
-        </w:rPr>
-      </w:pPr>
-    </w:p>
-    <w:p>
-      <w:pPr>
-        <w:spacing w:line="259" w:lineRule="auto"/>
-        <w:jc w:val="both"/>
-        <w:rPr>
-          <w:rFonts w:ascii="Georgia" w:hAnsi="Georgia"/>
-          <w:sz w:val="24"/>
-          <w:szCs w:val="24"/>
-        </w:rPr>
-      </w:pPr>
+        <w:pStyle w:val="Prrafodelista"/>
+        <w:numPr>
+          <w:ilvl w:val="2"/>
+          <w:numId w:val="2"/>
+        </w:numPr>
+        <w:spacing w:line="259" w:lineRule="auto"/>
+        <w:jc w:val="both"/>
+        <w:rPr>
+          <w:rFonts w:ascii="Georgia" w:hAnsi="Georgia"/>
+          <w:sz w:val="24"/>
+          <w:szCs w:val="24"/>
+        </w:rPr>
+      </w:pPr>
+      <w:r>
+        <w:rPr>
+          <w:rFonts w:ascii="Georgia" w:hAnsi="Georgia"/>
+          <w:sz w:val="24"/>
+          <w:szCs w:val="24"/>
+        </w:rPr>
+        <w:t xml:space="preserve">Reglas es el conjunto de reglas de </w:t>
+      </w:r>
+      <w:proofErr w:type="spellStart"/>
+      <w:r>
+        <w:rPr>
+          <w:rFonts w:ascii="Georgia" w:hAnsi="Georgia"/>
+          <w:sz w:val="24"/>
+          <w:szCs w:val="24"/>
+        </w:rPr>
+        <w:t>Horn</w:t>
+      </w:r>
+      <w:proofErr w:type="spellEnd"/>
+      <w:r>
+        <w:rPr>
+          <w:rFonts w:ascii="Georgia" w:hAnsi="Georgia"/>
+          <w:sz w:val="24"/>
+          <w:szCs w:val="24"/>
+        </w:rPr>
+        <w:t xml:space="preserve"> que define el programa</w:t>
+      </w:r>
+      <w:r>
+        <w:rPr>
+          <w:rFonts w:ascii="Georgia" w:hAnsi="Georgia"/>
+          <w:sz w:val="24"/>
+          <w:szCs w:val="24"/>
+        </w:rPr>
+        <w:t>.</w:t>
+      </w:r>
+    </w:p>
+    <w:p>
+      <w:pPr>
+        <w:pStyle w:val="Prrafodelista"/>
+        <w:numPr>
+          <w:ilvl w:val="2"/>
+          <w:numId w:val="2"/>
+        </w:numPr>
+        <w:spacing w:line="259" w:lineRule="auto"/>
+        <w:jc w:val="both"/>
+        <w:rPr>
+          <w:rFonts w:ascii="Georgia" w:hAnsi="Georgia"/>
+          <w:sz w:val="24"/>
+          <w:szCs w:val="24"/>
+        </w:rPr>
+      </w:pPr>
+      <w:proofErr w:type="gramStart"/>
+      <w:r>
+        <w:rPr>
+          <w:rFonts w:ascii="Georgia" w:hAnsi="Georgia"/>
+          <w:sz w:val="24"/>
+          <w:szCs w:val="24"/>
+        </w:rPr>
+        <w:t>Resolución(</w:t>
+      </w:r>
+      <w:proofErr w:type="gramEnd"/>
+      <w:r>
+        <w:rPr>
+          <w:rFonts w:ascii="Georgia" w:hAnsi="Georgia"/>
+          <w:sz w:val="24"/>
+          <w:szCs w:val="24"/>
+        </w:rPr>
+        <w:t xml:space="preserve">Hk-1, Reglas) representa el conjunto de nuevos predicados </w:t>
+      </w:r>
+      <w:proofErr w:type="spellStart"/>
+      <w:r>
+        <w:rPr>
+          <w:rFonts w:ascii="Georgia" w:hAnsi="Georgia"/>
+          <w:sz w:val="24"/>
+          <w:szCs w:val="24"/>
+        </w:rPr>
+        <w:t>ground</w:t>
+      </w:r>
+      <w:proofErr w:type="spellEnd"/>
+      <w:r>
+        <w:rPr>
+          <w:rFonts w:ascii="Georgia" w:hAnsi="Georgia"/>
+          <w:sz w:val="24"/>
+          <w:szCs w:val="24"/>
+        </w:rPr>
+        <w:t xml:space="preserve"> derivados al aplicar resolución entre Hk-1 y Reglas</w:t>
+      </w:r>
+      <w:r>
+        <w:rPr>
+          <w:rFonts w:ascii="Georgia" w:hAnsi="Georgia"/>
+          <w:sz w:val="24"/>
+          <w:szCs w:val="24"/>
+        </w:rPr>
+        <w:t>.</w:t>
+      </w:r>
+    </w:p>
+    <w:p>
+      <w:pPr>
+        <w:pStyle w:val="Prrafodelista"/>
+        <w:spacing w:line="259" w:lineRule="auto"/>
+        <w:ind w:left="2160"/>
+        <w:jc w:val="both"/>
+        <w:rPr>
+          <w:rFonts w:ascii="Georgia" w:hAnsi="Georgia"/>
+          <w:sz w:val="24"/>
+          <w:szCs w:val="24"/>
+        </w:rPr>
+      </w:pPr>
+    </w:p>
+    <w:p>
+      <w:pPr>
+        <w:pStyle w:val="Prrafodelista"/>
+        <w:spacing w:line="259" w:lineRule="auto"/>
+        <w:ind w:left="1080"/>
+        <w:jc w:val="both"/>
+        <w:rPr>
+          <w:rFonts w:ascii="Georgia" w:hAnsi="Georgia"/>
+          <w:sz w:val="24"/>
+          <w:szCs w:val="24"/>
+        </w:rPr>
+      </w:pPr>
+      <w:r>
+        <w:rPr>
+          <w:rFonts w:ascii="Georgia" w:hAnsi="Georgia"/>
+          <w:sz w:val="24"/>
+          <w:szCs w:val="24"/>
+        </w:rPr>
+        <w:t>De esta forma, en cada paso k:</w:t>
+      </w:r>
+    </w:p>
+    <w:p>
+      <w:pPr>
+        <w:pStyle w:val="Prrafodelista"/>
+        <w:numPr>
+          <w:ilvl w:val="2"/>
+          <w:numId w:val="2"/>
+        </w:numPr>
+        <w:spacing w:line="259" w:lineRule="auto"/>
+        <w:jc w:val="both"/>
+        <w:rPr>
+          <w:rFonts w:ascii="Georgia" w:hAnsi="Georgia"/>
+          <w:sz w:val="24"/>
+          <w:szCs w:val="24"/>
+        </w:rPr>
+      </w:pPr>
+      <w:r>
+        <w:rPr>
+          <w:rFonts w:ascii="Georgia" w:hAnsi="Georgia"/>
+          <w:sz w:val="24"/>
+          <w:szCs w:val="24"/>
+        </w:rPr>
+        <w:t>Parto del conjunto Hk-1 previo</w:t>
+      </w:r>
+    </w:p>
+    <w:p>
+      <w:pPr>
+        <w:pStyle w:val="Prrafodelista"/>
+        <w:numPr>
+          <w:ilvl w:val="2"/>
+          <w:numId w:val="2"/>
+        </w:numPr>
+        <w:spacing w:line="259" w:lineRule="auto"/>
+        <w:jc w:val="both"/>
+        <w:rPr>
+          <w:rFonts w:ascii="Georgia" w:hAnsi="Georgia"/>
+          <w:sz w:val="24"/>
+          <w:szCs w:val="24"/>
+        </w:rPr>
+      </w:pPr>
+      <w:r>
+        <w:rPr>
+          <w:rFonts w:ascii="Georgia" w:hAnsi="Georgia"/>
+          <w:sz w:val="24"/>
+          <w:szCs w:val="24"/>
+        </w:rPr>
+        <w:t xml:space="preserve">Le aplico resolución con las reglas para derivar nuevos predicados </w:t>
+      </w:r>
+      <w:proofErr w:type="spellStart"/>
+      <w:r>
+        <w:rPr>
+          <w:rFonts w:ascii="Georgia" w:hAnsi="Georgia"/>
+          <w:sz w:val="24"/>
+          <w:szCs w:val="24"/>
+        </w:rPr>
+        <w:t>ground</w:t>
+      </w:r>
+      <w:proofErr w:type="spellEnd"/>
+      <w:r>
+        <w:rPr>
+          <w:rFonts w:ascii="Georgia" w:hAnsi="Georgia"/>
+          <w:sz w:val="24"/>
+          <w:szCs w:val="24"/>
+        </w:rPr>
+        <w:t>.</w:t>
+      </w:r>
+    </w:p>
+    <w:p>
+      <w:pPr>
+        <w:pStyle w:val="Prrafodelista"/>
+        <w:numPr>
+          <w:ilvl w:val="2"/>
+          <w:numId w:val="2"/>
+        </w:numPr>
+        <w:spacing w:line="259" w:lineRule="auto"/>
+        <w:jc w:val="both"/>
+        <w:rPr>
+          <w:rFonts w:ascii="Georgia" w:hAnsi="Georgia"/>
+          <w:sz w:val="24"/>
+          <w:szCs w:val="24"/>
+        </w:rPr>
+      </w:pPr>
+      <w:r>
+        <w:rPr>
+          <w:rFonts w:ascii="Georgia" w:hAnsi="Georgia"/>
+          <w:sz w:val="24"/>
+          <w:szCs w:val="24"/>
+        </w:rPr>
+        <w:t xml:space="preserve">Estos nuevos predicados se unen a Hk-1 para obtener </w:t>
+      </w:r>
+      <w:proofErr w:type="spellStart"/>
+      <w:r>
+        <w:rPr>
+          <w:rFonts w:ascii="Georgia" w:hAnsi="Georgia"/>
+          <w:sz w:val="24"/>
+          <w:szCs w:val="24"/>
+        </w:rPr>
+        <w:t>Hk</w:t>
+      </w:r>
+      <w:proofErr w:type="spellEnd"/>
+      <w:r>
+        <w:rPr>
+          <w:rFonts w:ascii="Georgia" w:hAnsi="Georgia"/>
+          <w:sz w:val="24"/>
+          <w:szCs w:val="24"/>
+        </w:rPr>
+        <w:t>.</w:t>
+      </w:r>
+    </w:p>
+    <w:p>
+      <w:pPr>
+        <w:spacing w:line="259" w:lineRule="auto"/>
+        <w:ind w:left="709"/>
+        <w:jc w:val="both"/>
+        <w:rPr>
+          <w:rFonts w:ascii="Georgia" w:hAnsi="Georgia"/>
+          <w:sz w:val="24"/>
+          <w:szCs w:val="24"/>
+        </w:rPr>
+      </w:pPr>
+      <w:r>
+        <w:rPr>
+          <w:rFonts w:ascii="Georgia" w:hAnsi="Georgia"/>
+          <w:sz w:val="24"/>
+          <w:szCs w:val="24"/>
+        </w:rPr>
+        <w:t xml:space="preserve">PD: Presiento es que muy simple y directo, pero la verdad es lo ultimo que se me ocurre luego de lo pesada que esta la semana. </w:t>
+      </w:r>
+      <w:r>
+        <w:rPr>
+          <w:rFonts w:ascii="Georgia" w:hAnsi="Georgia"/>
+          <w:sz w:val="24"/>
+          <w:szCs w:val="24"/>
+        </w:rPr>
+        <w:t>Esperemos pegue el flechazo.</w:t>
+      </w:r>
     </w:p>
     <w:p>
       <w:pPr>
@@ -1628,23 +3730,14 @@
           <w:sz w:val="24"/>
           <w:szCs w:val="24"/>
         </w:rPr>
-        <w:t>.</w:t>
-      </w:r>
-    </w:p>
-    <w:p>
-      <w:pPr>
-        <w:spacing w:line="259" w:lineRule="auto"/>
-        <w:jc w:val="both"/>
-        <w:rPr>
-          <w:rFonts w:ascii="Georgia" w:hAnsi="Georgia"/>
-          <w:sz w:val="24"/>
-          <w:szCs w:val="24"/>
-        </w:rPr>
-      </w:pPr>
-    </w:p>
-    <w:p>
-      <w:pPr>
-        <w:spacing w:line="259" w:lineRule="auto"/>
+        <w:t>(SIN RESPUESTA)</w:t>
+      </w:r>
+    </w:p>
+    <w:p>
+      <w:pPr>
+        <w:pStyle w:val="Prrafodelista"/>
+        <w:spacing w:line="259" w:lineRule="auto"/>
+        <w:ind w:left="1080"/>
         <w:jc w:val="both"/>
         <w:rPr>
           <w:rFonts w:ascii="Georgia" w:hAnsi="Georgia"/>
@@ -1674,19 +3767,474 @@
           <w:sz w:val="24"/>
           <w:szCs w:val="24"/>
         </w:rPr>
-        <w:t>.</w:t>
-      </w:r>
-    </w:p>
-    <w:p>
-      <w:pPr>
-        <w:spacing w:line="259" w:lineRule="auto"/>
-        <w:jc w:val="both"/>
-        <w:rPr>
-          <w:rFonts w:ascii="Georgia" w:hAnsi="Georgia"/>
-          <w:sz w:val="24"/>
-          <w:szCs w:val="24"/>
-        </w:rPr>
-      </w:pPr>
+        <w:t>El análisis de niveles son los siguientes:</w:t>
+      </w:r>
+    </w:p>
+    <w:p>
+      <w:pPr>
+        <w:pStyle w:val="Prrafodelista"/>
+        <w:spacing w:line="259" w:lineRule="auto"/>
+        <w:ind w:left="1080"/>
+        <w:jc w:val="both"/>
+        <w:rPr>
+          <w:rFonts w:ascii="Georgia" w:hAnsi="Georgia"/>
+          <w:sz w:val="24"/>
+          <w:szCs w:val="24"/>
+        </w:rPr>
+      </w:pPr>
+    </w:p>
+    <w:p>
+      <w:pPr>
+        <w:pStyle w:val="Prrafodelista"/>
+        <w:numPr>
+          <w:ilvl w:val="1"/>
+          <w:numId w:val="2"/>
+        </w:numPr>
+        <w:spacing w:line="259" w:lineRule="auto"/>
+        <w:jc w:val="both"/>
+        <w:rPr>
+          <w:rFonts w:ascii="Georgia" w:hAnsi="Georgia"/>
+          <w:sz w:val="24"/>
+          <w:szCs w:val="24"/>
+        </w:rPr>
+      </w:pPr>
+      <w:r>
+        <w:rPr>
+          <w:rFonts w:ascii="Georgia" w:hAnsi="Georgia"/>
+          <w:sz w:val="24"/>
+          <w:szCs w:val="24"/>
+        </w:rPr>
+        <w:t>r(c):</w:t>
+      </w:r>
+    </w:p>
+    <w:p>
+      <w:pPr>
+        <w:pStyle w:val="Prrafodelista"/>
+        <w:numPr>
+          <w:ilvl w:val="2"/>
+          <w:numId w:val="2"/>
+        </w:numPr>
+        <w:spacing w:line="259" w:lineRule="auto"/>
+        <w:jc w:val="both"/>
+        <w:rPr>
+          <w:rFonts w:ascii="Georgia" w:hAnsi="Georgia"/>
+          <w:sz w:val="24"/>
+          <w:szCs w:val="24"/>
+        </w:rPr>
+      </w:pPr>
+      <w:r>
+        <w:rPr>
+          <w:rFonts w:ascii="Georgia" w:hAnsi="Georgia"/>
+          <w:sz w:val="24"/>
+          <w:szCs w:val="24"/>
+        </w:rPr>
+        <w:t>No depende de otros predicados</w:t>
+      </w:r>
+      <w:r>
+        <w:rPr>
+          <w:rFonts w:ascii="Georgia" w:hAnsi="Georgia"/>
+          <w:sz w:val="24"/>
+          <w:szCs w:val="24"/>
+        </w:rPr>
+        <w:t xml:space="preserve">, entonces </w:t>
+      </w:r>
+      <w:r>
+        <w:rPr>
+          <w:rFonts w:ascii="Georgia" w:hAnsi="Georgia"/>
+          <w:sz w:val="24"/>
+          <w:szCs w:val="24"/>
+        </w:rPr>
+        <w:t xml:space="preserve">Nivel </w:t>
+      </w:r>
+      <w:r>
+        <w:rPr>
+          <w:rFonts w:ascii="Georgia" w:hAnsi="Georgia"/>
+          <w:sz w:val="24"/>
+          <w:szCs w:val="24"/>
+        </w:rPr>
+        <w:t>0 para r.</w:t>
+      </w:r>
+    </w:p>
+    <w:p>
+      <w:pPr>
+        <w:pStyle w:val="Prrafodelista"/>
+        <w:spacing w:line="259" w:lineRule="auto"/>
+        <w:ind w:left="2160"/>
+        <w:jc w:val="both"/>
+        <w:rPr>
+          <w:rFonts w:ascii="Georgia" w:hAnsi="Georgia"/>
+          <w:sz w:val="24"/>
+          <w:szCs w:val="24"/>
+        </w:rPr>
+      </w:pPr>
+    </w:p>
+    <w:p>
+      <w:pPr>
+        <w:pStyle w:val="Prrafodelista"/>
+        <w:numPr>
+          <w:ilvl w:val="1"/>
+          <w:numId w:val="2"/>
+        </w:numPr>
+        <w:spacing w:line="259" w:lineRule="auto"/>
+        <w:jc w:val="both"/>
+        <w:rPr>
+          <w:rFonts w:ascii="Georgia" w:hAnsi="Georgia"/>
+          <w:sz w:val="24"/>
+          <w:szCs w:val="24"/>
+        </w:rPr>
+      </w:pPr>
+      <w:proofErr w:type="gramStart"/>
+      <w:r>
+        <w:rPr>
+          <w:rFonts w:ascii="Georgia" w:hAnsi="Georgia"/>
+          <w:sz w:val="24"/>
+          <w:szCs w:val="24"/>
+        </w:rPr>
+        <w:t>q(</w:t>
+      </w:r>
+      <w:proofErr w:type="gramEnd"/>
+      <w:r>
+        <w:rPr>
+          <w:rFonts w:ascii="Georgia" w:hAnsi="Georgia"/>
+          <w:sz w:val="24"/>
+          <w:szCs w:val="24"/>
+        </w:rPr>
+        <w:t>X, Y):</w:t>
+      </w:r>
+    </w:p>
+    <w:p>
+      <w:pPr>
+        <w:pStyle w:val="Prrafodelista"/>
+        <w:numPr>
+          <w:ilvl w:val="2"/>
+          <w:numId w:val="2"/>
+        </w:numPr>
+        <w:spacing w:line="259" w:lineRule="auto"/>
+        <w:jc w:val="both"/>
+        <w:rPr>
+          <w:rFonts w:ascii="Georgia" w:hAnsi="Georgia"/>
+          <w:sz w:val="24"/>
+          <w:szCs w:val="24"/>
+        </w:rPr>
+      </w:pPr>
+      <w:r>
+        <w:rPr>
+          <w:rFonts w:ascii="Georgia" w:hAnsi="Georgia"/>
+          <w:sz w:val="24"/>
+          <w:szCs w:val="24"/>
+        </w:rPr>
+        <w:t>Depende de r(X) negado</w:t>
+      </w:r>
+      <w:r>
+        <w:rPr>
+          <w:rFonts w:ascii="Georgia" w:hAnsi="Georgia"/>
+          <w:sz w:val="24"/>
+          <w:szCs w:val="24"/>
+        </w:rPr>
+        <w:t xml:space="preserve"> y c</w:t>
+      </w:r>
+      <w:r>
+        <w:rPr>
+          <w:rFonts w:ascii="Georgia" w:hAnsi="Georgia"/>
+          <w:sz w:val="24"/>
+          <w:szCs w:val="24"/>
+        </w:rPr>
+        <w:t xml:space="preserve">omo r está en el nivel 0, entonces q debe estar a lo sumo en el nivel </w:t>
+      </w:r>
+      <w:r>
+        <w:rPr>
+          <w:rFonts w:ascii="Georgia" w:hAnsi="Georgia"/>
+          <w:sz w:val="24"/>
+          <w:szCs w:val="24"/>
+        </w:rPr>
+        <w:t>1</w:t>
+      </w:r>
+      <w:r>
+        <w:rPr>
+          <w:rFonts w:ascii="Georgia" w:hAnsi="Georgia"/>
+          <w:sz w:val="24"/>
+          <w:szCs w:val="24"/>
+        </w:rPr>
+        <w:t xml:space="preserve">, por lo tanto, Nivel </w:t>
+      </w:r>
+      <w:r>
+        <w:rPr>
+          <w:rFonts w:ascii="Georgia" w:hAnsi="Georgia"/>
+          <w:sz w:val="24"/>
+          <w:szCs w:val="24"/>
+        </w:rPr>
+        <w:t>1</w:t>
+      </w:r>
+      <w:r>
+        <w:rPr>
+          <w:rFonts w:ascii="Georgia" w:hAnsi="Georgia"/>
+          <w:sz w:val="24"/>
+          <w:szCs w:val="24"/>
+        </w:rPr>
+        <w:t xml:space="preserve"> </w:t>
+      </w:r>
+      <w:r>
+        <w:rPr>
+          <w:rFonts w:ascii="Georgia" w:hAnsi="Georgia"/>
+          <w:sz w:val="24"/>
+          <w:szCs w:val="24"/>
+        </w:rPr>
+        <w:t>para q.</w:t>
+      </w:r>
+    </w:p>
+    <w:p>
+      <w:pPr>
+        <w:pStyle w:val="Prrafodelista"/>
+        <w:spacing w:line="259" w:lineRule="auto"/>
+        <w:ind w:left="2160"/>
+        <w:jc w:val="both"/>
+        <w:rPr>
+          <w:rFonts w:ascii="Georgia" w:hAnsi="Georgia"/>
+          <w:sz w:val="24"/>
+          <w:szCs w:val="24"/>
+        </w:rPr>
+      </w:pPr>
+    </w:p>
+    <w:p>
+      <w:pPr>
+        <w:pStyle w:val="Prrafodelista"/>
+        <w:numPr>
+          <w:ilvl w:val="1"/>
+          <w:numId w:val="2"/>
+        </w:numPr>
+        <w:spacing w:line="259" w:lineRule="auto"/>
+        <w:jc w:val="both"/>
+        <w:rPr>
+          <w:rFonts w:ascii="Georgia" w:hAnsi="Georgia"/>
+          <w:sz w:val="24"/>
+          <w:szCs w:val="24"/>
+        </w:rPr>
+      </w:pPr>
+      <w:proofErr w:type="gramStart"/>
+      <w:r>
+        <w:rPr>
+          <w:rFonts w:ascii="Georgia" w:hAnsi="Georgia"/>
+          <w:sz w:val="24"/>
+          <w:szCs w:val="24"/>
+        </w:rPr>
+        <w:t>q(</w:t>
+      </w:r>
+      <w:proofErr w:type="gramEnd"/>
+      <w:r>
+        <w:rPr>
+          <w:rFonts w:ascii="Georgia" w:hAnsi="Georgia"/>
+          <w:sz w:val="24"/>
+          <w:szCs w:val="24"/>
+        </w:rPr>
+        <w:t>X, a):</w:t>
+      </w:r>
+    </w:p>
+    <w:p>
+      <w:pPr>
+        <w:pStyle w:val="Prrafodelista"/>
+        <w:numPr>
+          <w:ilvl w:val="2"/>
+          <w:numId w:val="2"/>
+        </w:numPr>
+        <w:spacing w:line="259" w:lineRule="auto"/>
+        <w:jc w:val="both"/>
+        <w:rPr>
+          <w:rFonts w:ascii="Georgia" w:hAnsi="Georgia"/>
+          <w:sz w:val="24"/>
+          <w:szCs w:val="24"/>
+        </w:rPr>
+      </w:pPr>
+      <w:r>
+        <w:rPr>
+          <w:rFonts w:ascii="Georgia" w:hAnsi="Georgia"/>
+          <w:sz w:val="24"/>
+          <w:szCs w:val="24"/>
+        </w:rPr>
+        <w:t>No depende de otros predicados</w:t>
+      </w:r>
+      <w:r>
+        <w:rPr>
+          <w:rFonts w:ascii="Georgia" w:hAnsi="Georgia"/>
+          <w:sz w:val="24"/>
+          <w:szCs w:val="24"/>
+        </w:rPr>
+        <w:t xml:space="preserve">, entonces </w:t>
+      </w:r>
+      <w:r>
+        <w:rPr>
+          <w:rFonts w:ascii="Georgia" w:hAnsi="Georgia"/>
+          <w:sz w:val="24"/>
+          <w:szCs w:val="24"/>
+        </w:rPr>
+        <w:t xml:space="preserve">Nivel </w:t>
+      </w:r>
+      <w:r>
+        <w:rPr>
+          <w:rFonts w:ascii="Georgia" w:hAnsi="Georgia"/>
+          <w:sz w:val="24"/>
+          <w:szCs w:val="24"/>
+        </w:rPr>
+        <w:t>0 para q.</w:t>
+      </w:r>
+    </w:p>
+    <w:p>
+      <w:pPr>
+        <w:pStyle w:val="Prrafodelista"/>
+        <w:spacing w:line="259" w:lineRule="auto"/>
+        <w:ind w:left="2160"/>
+        <w:jc w:val="both"/>
+        <w:rPr>
+          <w:rFonts w:ascii="Georgia" w:hAnsi="Georgia"/>
+          <w:sz w:val="24"/>
+          <w:szCs w:val="24"/>
+        </w:rPr>
+      </w:pPr>
+    </w:p>
+    <w:p>
+      <w:pPr>
+        <w:pStyle w:val="Prrafodelista"/>
+        <w:numPr>
+          <w:ilvl w:val="1"/>
+          <w:numId w:val="2"/>
+        </w:numPr>
+        <w:spacing w:line="259" w:lineRule="auto"/>
+        <w:jc w:val="both"/>
+        <w:rPr>
+          <w:rFonts w:ascii="Georgia" w:hAnsi="Georgia"/>
+          <w:sz w:val="24"/>
+          <w:szCs w:val="24"/>
+        </w:rPr>
+      </w:pPr>
+      <w:r>
+        <w:rPr>
+          <w:rFonts w:ascii="Georgia" w:hAnsi="Georgia"/>
+          <w:sz w:val="24"/>
+          <w:szCs w:val="24"/>
+        </w:rPr>
+        <w:t>p(X):</w:t>
+      </w:r>
+    </w:p>
+    <w:p>
+      <w:pPr>
+        <w:pStyle w:val="Prrafodelista"/>
+        <w:numPr>
+          <w:ilvl w:val="2"/>
+          <w:numId w:val="2"/>
+        </w:numPr>
+        <w:spacing w:line="259" w:lineRule="auto"/>
+        <w:jc w:val="both"/>
+        <w:rPr>
+          <w:rFonts w:ascii="Georgia" w:hAnsi="Georgia"/>
+          <w:sz w:val="24"/>
+          <w:szCs w:val="24"/>
+        </w:rPr>
+      </w:pPr>
+      <w:r>
+        <w:rPr>
+          <w:rFonts w:ascii="Georgia" w:hAnsi="Georgia"/>
+          <w:sz w:val="24"/>
+          <w:szCs w:val="24"/>
+        </w:rPr>
+        <w:t xml:space="preserve">Depende de </w:t>
+      </w:r>
+      <w:proofErr w:type="gramStart"/>
+      <w:r>
+        <w:rPr>
+          <w:rFonts w:ascii="Georgia" w:hAnsi="Georgia"/>
+          <w:sz w:val="24"/>
+          <w:szCs w:val="24"/>
+        </w:rPr>
+        <w:t>q(</w:t>
+      </w:r>
+      <w:proofErr w:type="gramEnd"/>
+      <w:r>
+        <w:rPr>
+          <w:rFonts w:ascii="Georgia" w:hAnsi="Georgia"/>
+          <w:sz w:val="24"/>
+          <w:szCs w:val="24"/>
+        </w:rPr>
+        <w:t xml:space="preserve">X, Y) positivo </w:t>
+      </w:r>
+      <w:r>
+        <w:rPr>
+          <w:rFonts w:ascii="Georgia" w:hAnsi="Georgia"/>
+          <w:sz w:val="24"/>
+          <w:szCs w:val="24"/>
+        </w:rPr>
+        <w:t xml:space="preserve">en nivel 0 </w:t>
+      </w:r>
+      <w:r>
+        <w:rPr>
+          <w:rFonts w:ascii="Georgia" w:hAnsi="Georgia"/>
+          <w:sz w:val="24"/>
+          <w:szCs w:val="24"/>
+        </w:rPr>
+        <w:t>y q(X, X) negado</w:t>
+      </w:r>
+      <w:r>
+        <w:rPr>
+          <w:rFonts w:ascii="Georgia" w:hAnsi="Georgia"/>
+          <w:sz w:val="24"/>
+          <w:szCs w:val="24"/>
+        </w:rPr>
+        <w:t xml:space="preserve"> </w:t>
+      </w:r>
+      <w:r>
+        <w:rPr>
+          <w:rFonts w:ascii="Georgia" w:hAnsi="Georgia"/>
+          <w:sz w:val="24"/>
+          <w:szCs w:val="24"/>
+        </w:rPr>
+        <w:t>en nivel 1</w:t>
+      </w:r>
+      <w:r>
+        <w:rPr>
+          <w:rFonts w:ascii="Georgia" w:hAnsi="Georgia"/>
+          <w:sz w:val="24"/>
+          <w:szCs w:val="24"/>
+        </w:rPr>
+        <w:t xml:space="preserve">, entonces p debe estar a lo sumo en el nivel </w:t>
+      </w:r>
+      <w:r>
+        <w:rPr>
+          <w:rFonts w:ascii="Georgia" w:hAnsi="Georgia"/>
+          <w:sz w:val="24"/>
+          <w:szCs w:val="24"/>
+        </w:rPr>
+        <w:t>1</w:t>
+      </w:r>
+      <w:r>
+        <w:rPr>
+          <w:rFonts w:ascii="Georgia" w:hAnsi="Georgia"/>
+          <w:sz w:val="24"/>
+          <w:szCs w:val="24"/>
+        </w:rPr>
+        <w:t xml:space="preserve">, por tanto, </w:t>
+      </w:r>
+      <w:r>
+        <w:rPr>
+          <w:rFonts w:ascii="Georgia" w:hAnsi="Georgia"/>
+          <w:sz w:val="24"/>
+          <w:szCs w:val="24"/>
+        </w:rPr>
+        <w:t xml:space="preserve">Nivel </w:t>
+      </w:r>
+      <w:r>
+        <w:rPr>
+          <w:rFonts w:ascii="Georgia" w:hAnsi="Georgia"/>
+          <w:sz w:val="24"/>
+          <w:szCs w:val="24"/>
+        </w:rPr>
+        <w:t>1</w:t>
+      </w:r>
+      <w:r>
+        <w:rPr>
+          <w:rFonts w:ascii="Georgia" w:hAnsi="Georgia"/>
+          <w:sz w:val="24"/>
+          <w:szCs w:val="24"/>
+        </w:rPr>
+        <w:t xml:space="preserve"> para p.</w:t>
+      </w:r>
     </w:p>
     <w:p>
       <w:pPr>
@@ -1720,19 +4268,8 @@
           <w:sz w:val="24"/>
           <w:szCs w:val="24"/>
         </w:rPr>
-        <w:t>.</w:t>
-      </w:r>
-    </w:p>
-    <w:p>
-      <w:pPr>
-        <w:spacing w:line="259" w:lineRule="auto"/>
-        <w:jc w:val="both"/>
-        <w:rPr>
-          <w:rFonts w:ascii="Georgia" w:hAnsi="Georgia"/>
-          <w:sz w:val="24"/>
-          <w:szCs w:val="24"/>
-        </w:rPr>
-      </w:pPr>
+        <w:t>(SIN RESPUESTA)</w:t>
+      </w:r>
     </w:p>
     <w:p>
       <w:pPr>
@@ -1766,128 +4303,8 @@
           <w:sz w:val="24"/>
           <w:szCs w:val="24"/>
         </w:rPr>
-        <w:t>.</w:t>
-      </w:r>
-    </w:p>
-    <w:p>
-      <w:pPr>
-        <w:spacing w:line="259" w:lineRule="auto"/>
-        <w:jc w:val="both"/>
-        <w:rPr>
-          <w:rFonts w:ascii="Georgia" w:hAnsi="Georgia"/>
-          <w:sz w:val="24"/>
-          <w:szCs w:val="24"/>
-        </w:rPr>
-      </w:pPr>
-    </w:p>
-    <w:p>
-      <w:pPr>
-        <w:pStyle w:val="Prrafodelista"/>
-        <w:spacing w:line="259" w:lineRule="auto"/>
-        <w:jc w:val="both"/>
-        <w:rPr>
-          <w:rFonts w:ascii="Georgia" w:hAnsi="Georgia"/>
-          <w:sz w:val="24"/>
-          <w:szCs w:val="24"/>
-        </w:rPr>
-      </w:pPr>
-    </w:p>
-    <w:p>
-      <w:pPr>
-        <w:pStyle w:val="Prrafodelista"/>
-        <w:spacing w:line="259" w:lineRule="auto"/>
-        <w:jc w:val="both"/>
-        <w:rPr>
-          <w:rFonts w:ascii="Georgia" w:hAnsi="Georgia"/>
-          <w:sz w:val="24"/>
-          <w:szCs w:val="24"/>
-        </w:rPr>
-      </w:pPr>
-    </w:p>
-    <w:p>
-      <w:pPr>
-        <w:pStyle w:val="Prrafodelista"/>
-        <w:spacing w:line="259" w:lineRule="auto"/>
-        <w:jc w:val="both"/>
-        <w:rPr>
-          <w:rFonts w:ascii="Georgia" w:hAnsi="Georgia"/>
-          <w:sz w:val="24"/>
-          <w:szCs w:val="24"/>
-        </w:rPr>
-      </w:pPr>
-    </w:p>
-    <w:p>
-      <w:pPr>
-        <w:spacing w:line="259" w:lineRule="auto"/>
-        <w:jc w:val="center"/>
-        <w:rPr>
-          <w:rFonts w:ascii="Georgia" w:hAnsi="Georgia"/>
-          <w:i/>
-          <w:iCs/>
-          <w:sz w:val="24"/>
-          <w:szCs w:val="24"/>
-          <w:u w:val="single"/>
-        </w:rPr>
-      </w:pPr>
-      <w:r>
-        <w:rPr>
-          <w:rFonts w:ascii="Georgia" w:hAnsi="Georgia"/>
-          <w:i/>
-          <w:iCs/>
-          <w:sz w:val="24"/>
-          <w:szCs w:val="24"/>
-          <w:u w:val="single"/>
-        </w:rPr>
-        <w:t>Bibliografía</w:t>
-      </w:r>
-      <w:r>
-        <w:rPr>
-          <w:rFonts w:ascii="Georgia" w:hAnsi="Georgia"/>
-          <w:i/>
-          <w:iCs/>
-          <w:sz w:val="24"/>
-          <w:szCs w:val="24"/>
-          <w:u w:val="single"/>
-        </w:rPr>
-        <w:t>s</w:t>
-      </w:r>
-    </w:p>
-    <w:p>
-      <w:pPr>
-        <w:pStyle w:val="NormalWeb"/>
-        <w:rPr>
-          <w:color w:val="000000"/>
-        </w:rPr>
-      </w:pPr>
-    </w:p>
-    <w:p>
-      <w:pPr>
-        <w:widowControl w:val="0"/>
-        <w:spacing w:line="259" w:lineRule="auto"/>
-        <w:outlineLvl w:val="8"/>
-        <w:rPr>
-          <w:rFonts w:ascii="Georgia" w:hAnsi="Georgia"/>
-          <w:i/>
-          <w:iCs/>
-          <w:sz w:val="24"/>
-          <w:szCs w:val="24"/>
-        </w:rPr>
-      </w:pPr>
-    </w:p>
-    <w:p>
-      <w:pPr>
-        <w:widowControl w:val="0"/>
-        <w:spacing w:line="259" w:lineRule="auto"/>
-        <w:jc w:val="both"/>
-        <w:outlineLvl w:val="8"/>
-        <w:rPr>
-          <w:rFonts w:ascii="Georgia" w:hAnsi="Georgia"/>
-          <w:i/>
-          <w:iCs/>
-          <w:sz w:val="24"/>
-          <w:szCs w:val="24"/>
-        </w:rPr>
-      </w:pPr>
+        <w:t>(SIN RESPUESTA)</w:t>
+      </w:r>
     </w:p>
     <w:sectPr>
       <w:pgSz w:w="11906" w:h="16838"/>
@@ -3467,6 +5884,40 @@
     <w:basedOn w:val="Fuentedeprrafopredeter"/>
     <w:rsid w:val="00F341E4"/>
   </w:style>
+  <w:style w:type="paragraph" w:styleId="Ttulo">
+    <w:name w:val="Title"/>
+    <w:basedOn w:val="Normal"/>
+    <w:next w:val="Normal"/>
+    <w:link w:val="TtuloCar"/>
+    <w:uiPriority w:val="10"/>
+    <w:qFormat/>
+    <w:rsid w:val="00E47DDA"/>
+    <w:pPr>
+      <w:spacing w:after="0" w:line="240" w:lineRule="auto"/>
+      <w:contextualSpacing/>
+    </w:pPr>
+    <w:rPr>
+      <w:rFonts w:asciiTheme="majorHAnsi" w:eastAsiaTheme="majorEastAsia" w:hAnsiTheme="majorHAnsi" w:cstheme="majorBidi"/>
+      <w:spacing w:val="-10"/>
+      <w:kern w:val="28"/>
+      <w:sz w:val="56"/>
+      <w:szCs w:val="56"/>
+    </w:rPr>
+  </w:style>
+  <w:style w:type="character" w:customStyle="1" w:styleId="TtuloCar">
+    <w:name w:val="Título Car"/>
+    <w:basedOn w:val="Fuentedeprrafopredeter"/>
+    <w:link w:val="Ttulo"/>
+    <w:uiPriority w:val="10"/>
+    <w:rsid w:val="00E47DDA"/>
+    <w:rPr>
+      <w:rFonts w:asciiTheme="majorHAnsi" w:eastAsiaTheme="majorEastAsia" w:hAnsiTheme="majorHAnsi" w:cstheme="majorBidi"/>
+      <w:spacing w:val="-10"/>
+      <w:kern w:val="28"/>
+      <w:sz w:val="56"/>
+      <w:szCs w:val="56"/>
+    </w:rPr>
+  </w:style>
 </w:styles>
 </file>
 

</xml_diff>